<commit_message>
Añadir campo de video en CoordinadorController y exportar a Excel en ReportesDatatable
</commit_message>
<xml_diff>
--- a/public/template/temp.docx
+++ b/public/template/temp.docx
@@ -1,6 +1,6 @@
 
 <file path=word/document.xml><?xml version="1.0" encoding="utf-8"?>
-<w:document xmlns:wpc="http://schemas.microsoft.com/office/word/2010/wordprocessingCanvas" xmlns:cx="http://schemas.microsoft.com/office/drawing/2014/chartex" xmlns:cx1="http://schemas.microsoft.com/office/drawing/2015/9/8/chartex" xmlns:cx2="http://schemas.microsoft.com/office/drawing/2015/10/21/chartex" xmlns:cx3="http://schemas.microsoft.com/office/drawing/2016/5/9/chartex" xmlns:cx4="http://schemas.microsoft.com/office/drawing/2016/5/10/chartex" xmlns:cx5="http://schemas.microsoft.com/office/drawing/2016/5/11/chartex" xmlns:cx6="http://schemas.microsoft.com/office/drawing/2016/5/12/chartex" xmlns:cx7="http://schemas.microsoft.com/office/drawing/2016/5/13/chartex" xmlns:cx8="http://schemas.microsoft.com/office/drawing/2016/5/14/chartex" xmlns:mc="http://schemas.openxmlformats.org/markup-compatibility/2006" xmlns:aink="http://schemas.microsoft.com/office/drawing/2016/ink" xmlns:am3d="http://schemas.microsoft.com/office/drawing/2017/model3d" xmlns:o="urn:schemas-microsoft-com:office:office" xmlns:r="http://schemas.openxmlformats.org/officeDocument/2006/relationships" xmlns:m="http://schemas.openxmlformats.org/officeDocument/2006/math" xmlns:v="urn:schemas-microsoft-com:vml" xmlns:wp14="http://schemas.microsoft.com/office/word/2010/wordprocessingDrawing" xmlns:wp="http://schemas.openxmlformats.org/drawingml/2006/wordprocessingDrawing" xmlns:w10="urn:schemas-microsoft-com:office:word" xmlns:w="http://schemas.openxmlformats.org/wordprocessingml/2006/main" xmlns:w14="http://schemas.microsoft.com/office/word/2010/wordml" xmlns:w15="http://schemas.microsoft.com/office/word/2012/wordml" xmlns:w16cex="http://schemas.microsoft.com/office/word/2018/wordml/cex" xmlns:w16cid="http://schemas.microsoft.com/office/word/2016/wordml/cid" xmlns:w16="http://schemas.microsoft.com/office/word/2018/wordml" xmlns:w16sdtdh="http://schemas.microsoft.com/office/word/2020/wordml/sdtdatahash" xmlns:w16se="http://schemas.microsoft.com/office/word/2015/wordml/symex" xmlns:wpg="http://schemas.microsoft.com/office/word/2010/wordprocessingGroup" xmlns:wpi="http://schemas.microsoft.com/office/word/2010/wordprocessingInk" xmlns:wne="http://schemas.microsoft.com/office/word/2006/wordml" xmlns:wps="http://schemas.microsoft.com/office/word/2010/wordprocessingShape" mc:Ignorable="w14 w15 w16se w16cid w16 w16cex w16sdtdh wp14">
+<w:document xmlns:wpc="http://schemas.microsoft.com/office/word/2010/wordprocessingCanvas" xmlns:cx="http://schemas.microsoft.com/office/drawing/2014/chartex" xmlns:cx1="http://schemas.microsoft.com/office/drawing/2015/9/8/chartex" xmlns:cx2="http://schemas.microsoft.com/office/drawing/2015/10/21/chartex" xmlns:cx3="http://schemas.microsoft.com/office/drawing/2016/5/9/chartex" xmlns:cx4="http://schemas.microsoft.com/office/drawing/2016/5/10/chartex" xmlns:cx5="http://schemas.microsoft.com/office/drawing/2016/5/11/chartex" xmlns:cx6="http://schemas.microsoft.com/office/drawing/2016/5/12/chartex" xmlns:cx7="http://schemas.microsoft.com/office/drawing/2016/5/13/chartex" xmlns:cx8="http://schemas.microsoft.com/office/drawing/2016/5/14/chartex" xmlns:mc="http://schemas.openxmlformats.org/markup-compatibility/2006" xmlns:aink="http://schemas.microsoft.com/office/drawing/2016/ink" xmlns:am3d="http://schemas.microsoft.com/office/drawing/2017/model3d" xmlns:o="urn:schemas-microsoft-com:office:office" xmlns:oel="http://schemas.microsoft.com/office/2019/extlst" xmlns:r="http://schemas.openxmlformats.org/officeDocument/2006/relationships" xmlns:m="http://schemas.openxmlformats.org/officeDocument/2006/math" xmlns:v="urn:schemas-microsoft-com:vml" xmlns:wp14="http://schemas.microsoft.com/office/word/2010/wordprocessingDrawing" xmlns:wp="http://schemas.openxmlformats.org/drawingml/2006/wordprocessingDrawing" xmlns:w10="urn:schemas-microsoft-com:office:word" xmlns:w="http://schemas.openxmlformats.org/wordprocessingml/2006/main" xmlns:w14="http://schemas.microsoft.com/office/word/2010/wordml" xmlns:w15="http://schemas.microsoft.com/office/word/2012/wordml" xmlns:w16cex="http://schemas.microsoft.com/office/word/2018/wordml/cex" xmlns:w16cid="http://schemas.microsoft.com/office/word/2016/wordml/cid" xmlns:w16="http://schemas.microsoft.com/office/word/2018/wordml" xmlns:w16sdtdh="http://schemas.microsoft.com/office/word/2020/wordml/sdtdatahash" xmlns:w16se="http://schemas.microsoft.com/office/word/2015/wordml/symex" xmlns:wpg="http://schemas.microsoft.com/office/word/2010/wordprocessingGroup" xmlns:wpi="http://schemas.microsoft.com/office/word/2010/wordprocessingInk" xmlns:wne="http://schemas.microsoft.com/office/word/2006/wordml" xmlns:wps="http://schemas.microsoft.com/office/word/2010/wordprocessingShape" mc:Ignorable="w14 w15 w16se w16cid w16 w16cex w16sdtdh wp14">
   <w:body>
     <w:p>
       <w:pPr>
@@ -232,7 +232,27 @@
                 <w:szCs w:val="20"/>
                 <w:lang w:val="es-ES"/>
               </w:rPr>
-              <w:t>${direccion}</w:t>
+              <w:t>${</w:t>
+            </w:r>
+            <w:proofErr w:type="spellStart"/>
+            <w:r>
+              <w:rPr>
+                <w:rFonts w:ascii="Nunito" w:eastAsia="Nunito" w:hAnsi="Nunito" w:cs="Nunito"/>
+                <w:sz w:val="20"/>
+                <w:szCs w:val="20"/>
+                <w:lang w:val="es-ES"/>
+              </w:rPr>
+              <w:t>direccion</w:t>
+            </w:r>
+            <w:proofErr w:type="spellEnd"/>
+            <w:r>
+              <w:rPr>
+                <w:rFonts w:ascii="Nunito" w:eastAsia="Nunito" w:hAnsi="Nunito" w:cs="Nunito"/>
+                <w:sz w:val="20"/>
+                <w:szCs w:val="20"/>
+                <w:lang w:val="es-ES"/>
+              </w:rPr>
+              <w:t>}</w:t>
             </w:r>
           </w:p>
         </w:tc>
@@ -520,7 +540,27 @@
                 <w:szCs w:val="20"/>
                 <w:lang w:val="es-ES"/>
               </w:rPr>
-              <w:t>${anomalia}</w:t>
+              <w:t>${</w:t>
+            </w:r>
+            <w:proofErr w:type="spellStart"/>
+            <w:r>
+              <w:rPr>
+                <w:rFonts w:ascii="Nunito" w:eastAsia="Nunito" w:hAnsi="Nunito" w:cs="Nunito"/>
+                <w:sz w:val="20"/>
+                <w:szCs w:val="20"/>
+                <w:lang w:val="es-ES"/>
+              </w:rPr>
+              <w:t>anomalia</w:t>
+            </w:r>
+            <w:proofErr w:type="spellEnd"/>
+            <w:r>
+              <w:rPr>
+                <w:rFonts w:ascii="Nunito" w:eastAsia="Nunito" w:hAnsi="Nunito" w:cs="Nunito"/>
+                <w:sz w:val="20"/>
+                <w:szCs w:val="20"/>
+                <w:lang w:val="es-ES"/>
+              </w:rPr>
+              <w:t>}</w:t>
             </w:r>
           </w:p>
         </w:tc>
@@ -670,6 +710,156 @@
         </w:tc>
       </w:tr>
     </w:tbl>
+    <w:p>
+      <w:pPr>
+        <w:jc w:val="left"/>
+        <w:rPr>
+          <w:rFonts w:ascii="Nunito" w:eastAsia="Nunito" w:hAnsi="Nunito" w:cs="Nunito"/>
+          <w:sz w:val="28"/>
+          <w:szCs w:val="28"/>
+        </w:rPr>
+      </w:pPr>
+    </w:p>
+    <w:p>
+      <w:pPr>
+        <w:jc w:val="left"/>
+        <w:rPr>
+          <w:rFonts w:ascii="Nunito" w:eastAsia="Nunito" w:hAnsi="Nunito" w:cs="Nunito"/>
+          <w:sz w:val="28"/>
+          <w:szCs w:val="28"/>
+        </w:rPr>
+      </w:pPr>
+    </w:p>
+    <w:p>
+      <w:pPr>
+        <w:jc w:val="left"/>
+        <w:rPr>
+          <w:rFonts w:ascii="Nunito" w:eastAsia="Nunito" w:hAnsi="Nunito" w:cs="Nunito"/>
+          <w:sz w:val="28"/>
+          <w:szCs w:val="28"/>
+        </w:rPr>
+      </w:pPr>
+    </w:p>
+    <w:p>
+      <w:pPr>
+        <w:jc w:val="left"/>
+        <w:rPr>
+          <w:rFonts w:ascii="Nunito" w:eastAsia="Nunito" w:hAnsi="Nunito" w:cs="Nunito"/>
+          <w:sz w:val="28"/>
+          <w:szCs w:val="28"/>
+        </w:rPr>
+      </w:pPr>
+    </w:p>
+    <w:p>
+      <w:pPr>
+        <w:jc w:val="left"/>
+        <w:rPr>
+          <w:rFonts w:ascii="Nunito" w:eastAsia="Nunito" w:hAnsi="Nunito" w:cs="Nunito"/>
+          <w:sz w:val="28"/>
+          <w:szCs w:val="28"/>
+        </w:rPr>
+      </w:pPr>
+    </w:p>
+    <w:p>
+      <w:pPr>
+        <w:jc w:val="left"/>
+        <w:rPr>
+          <w:rFonts w:ascii="Nunito" w:eastAsia="Nunito" w:hAnsi="Nunito" w:cs="Nunito"/>
+          <w:sz w:val="28"/>
+          <w:szCs w:val="28"/>
+        </w:rPr>
+      </w:pPr>
+    </w:p>
+    <w:p>
+      <w:pPr>
+        <w:jc w:val="left"/>
+        <w:rPr>
+          <w:rFonts w:ascii="Nunito" w:eastAsia="Nunito" w:hAnsi="Nunito" w:cs="Nunito"/>
+          <w:sz w:val="28"/>
+          <w:szCs w:val="28"/>
+        </w:rPr>
+      </w:pPr>
+    </w:p>
+    <w:p>
+      <w:pPr>
+        <w:jc w:val="left"/>
+        <w:rPr>
+          <w:rFonts w:ascii="Nunito" w:eastAsia="Nunito" w:hAnsi="Nunito" w:cs="Nunito"/>
+          <w:sz w:val="28"/>
+          <w:szCs w:val="28"/>
+        </w:rPr>
+      </w:pPr>
+    </w:p>
+    <w:p>
+      <w:pPr>
+        <w:jc w:val="left"/>
+        <w:rPr>
+          <w:rFonts w:ascii="Nunito" w:eastAsia="Nunito" w:hAnsi="Nunito" w:cs="Nunito"/>
+          <w:sz w:val="28"/>
+          <w:szCs w:val="28"/>
+        </w:rPr>
+      </w:pPr>
+    </w:p>
+    <w:p>
+      <w:pPr>
+        <w:jc w:val="left"/>
+        <w:rPr>
+          <w:rFonts w:ascii="Nunito" w:eastAsia="Nunito" w:hAnsi="Nunito" w:cs="Nunito"/>
+          <w:sz w:val="28"/>
+          <w:szCs w:val="28"/>
+        </w:rPr>
+      </w:pPr>
+    </w:p>
+    <w:p>
+      <w:pPr>
+        <w:jc w:val="left"/>
+        <w:rPr>
+          <w:rFonts w:ascii="Nunito" w:eastAsia="Nunito" w:hAnsi="Nunito" w:cs="Nunito"/>
+          <w:sz w:val="28"/>
+          <w:szCs w:val="28"/>
+        </w:rPr>
+      </w:pPr>
+    </w:p>
+    <w:p>
+      <w:pPr>
+        <w:jc w:val="left"/>
+        <w:rPr>
+          <w:rFonts w:ascii="Nunito" w:eastAsia="Nunito" w:hAnsi="Nunito" w:cs="Nunito"/>
+          <w:sz w:val="28"/>
+          <w:szCs w:val="28"/>
+        </w:rPr>
+      </w:pPr>
+    </w:p>
+    <w:p>
+      <w:pPr>
+        <w:jc w:val="left"/>
+        <w:rPr>
+          <w:rFonts w:ascii="Nunito" w:eastAsia="Nunito" w:hAnsi="Nunito" w:cs="Nunito"/>
+          <w:sz w:val="28"/>
+          <w:szCs w:val="28"/>
+        </w:rPr>
+      </w:pPr>
+    </w:p>
+    <w:p>
+      <w:pPr>
+        <w:jc w:val="left"/>
+        <w:rPr>
+          <w:rFonts w:ascii="Nunito" w:eastAsia="Nunito" w:hAnsi="Nunito" w:cs="Nunito"/>
+          <w:sz w:val="28"/>
+          <w:szCs w:val="28"/>
+        </w:rPr>
+      </w:pPr>
+    </w:p>
+    <w:p>
+      <w:pPr>
+        <w:jc w:val="left"/>
+        <w:rPr>
+          <w:rFonts w:ascii="Nunito" w:eastAsia="Nunito" w:hAnsi="Nunito" w:cs="Nunito"/>
+          <w:sz w:val="28"/>
+          <w:szCs w:val="28"/>
+        </w:rPr>
+      </w:pPr>
+    </w:p>
     <w:p>
       <w:pPr>
         <w:jc w:val="left"/>
@@ -1274,6 +1464,7 @@
                 <w:rFonts w:ascii="Nunito" w:eastAsia="Nunito" w:hAnsi="Nunito" w:cs="Nunito"/>
                 <w:sz w:val="20"/>
                 <w:szCs w:val="20"/>
+                <w:lang w:val="es-ES"/>
               </w:rPr>
             </w:pPr>
             <w:r>
@@ -1282,32 +1473,87 @@
                 <w:sz w:val="20"/>
                 <w:szCs w:val="20"/>
               </w:rPr>
+              <w:t>${foto6}</w:t>
+            </w:r>
+          </w:p>
+        </w:tc>
+      </w:tr>
+      <w:tr>
+        <w:trPr>
+          <w:trHeight w:val="400"/>
+        </w:trPr>
+        <w:tc>
+          <w:tcPr>
+            <w:tcW w:w="2445" w:type="dxa"/>
+            <w:shd w:val="clear" w:color="auto" w:fill="F3F3F3"/>
+            <w:tcMar>
+              <w:top w:w="100" w:type="dxa"/>
+              <w:left w:w="100" w:type="dxa"/>
+              <w:bottom w:w="100" w:type="dxa"/>
+              <w:right w:w="100" w:type="dxa"/>
+            </w:tcMar>
+          </w:tcPr>
+          <w:p>
+            <w:pPr>
+              <w:widowControl w:val="0"/>
+              <w:ind w:left="0"/>
+              <w:rPr>
+                <w:rFonts w:ascii="Nunito" w:eastAsia="Nunito" w:hAnsi="Nunito" w:cs="Nunito"/>
+                <w:b/>
+                <w:sz w:val="20"/>
+                <w:szCs w:val="20"/>
+              </w:rPr>
+            </w:pPr>
+            <w:r>
+              <w:rPr>
+                <w:rFonts w:ascii="Nunito" w:eastAsia="Nunito" w:hAnsi="Nunito" w:cs="Nunito"/>
+                <w:b/>
+                <w:sz w:val="20"/>
+                <w:szCs w:val="20"/>
+              </w:rPr>
+              <w:t>Video</w:t>
+            </w:r>
+          </w:p>
+        </w:tc>
+        <w:tc>
+          <w:tcPr>
+            <w:tcW w:w="7320" w:type="dxa"/>
+            <w:tcMar>
+              <w:top w:w="100" w:type="dxa"/>
+              <w:left w:w="100" w:type="dxa"/>
+              <w:bottom w:w="100" w:type="dxa"/>
+              <w:right w:w="100" w:type="dxa"/>
+            </w:tcMar>
+          </w:tcPr>
+          <w:p>
+            <w:pPr>
+              <w:widowControl w:val="0"/>
+              <w:ind w:left="0"/>
+              <w:jc w:val="left"/>
+              <w:rPr>
+                <w:rFonts w:ascii="Nunito" w:eastAsia="Nunito" w:hAnsi="Nunito" w:cs="Nunito"/>
+                <w:sz w:val="20"/>
+                <w:szCs w:val="20"/>
+              </w:rPr>
+            </w:pPr>
+            <w:r>
+              <w:rPr>
+                <w:rFonts w:ascii="Nunito" w:eastAsia="Nunito" w:hAnsi="Nunito" w:cs="Nunito"/>
+                <w:sz w:val="20"/>
+                <w:szCs w:val="20"/>
+              </w:rPr>
               <w:t>${</w:t>
             </w:r>
-            <w:r>
-              <w:rPr>
-                <w:rFonts w:ascii="Nunito" w:eastAsia="Nunito" w:hAnsi="Nunito" w:cs="Nunito"/>
-                <w:sz w:val="20"/>
-                <w:szCs w:val="20"/>
-              </w:rPr>
-              <w:t>foto</w:t>
-            </w:r>
-            <w:r>
-              <w:rPr>
-                <w:rFonts w:ascii="Nunito" w:eastAsia="Nunito" w:hAnsi="Nunito" w:cs="Nunito"/>
-                <w:sz w:val="20"/>
-                <w:szCs w:val="20"/>
-              </w:rPr>
-              <w:t>6</w:t>
-            </w:r>
-            <w:r>
-              <w:rPr>
-                <w:rFonts w:ascii="Nunito" w:eastAsia="Nunito" w:hAnsi="Nunito" w:cs="Nunito"/>
-                <w:sz w:val="20"/>
-                <w:szCs w:val="20"/>
-              </w:rPr>
-              <w:t>}</w:t>
-            </w:r>
+            <w:proofErr w:type="gramStart"/>
+            <w:r>
+              <w:rPr>
+                <w:rFonts w:ascii="Nunito" w:eastAsia="Nunito" w:hAnsi="Nunito" w:cs="Nunito"/>
+                <w:sz w:val="20"/>
+                <w:szCs w:val="20"/>
+              </w:rPr>
+              <w:t>video }</w:t>
+            </w:r>
+            <w:proofErr w:type="gramEnd"/>
           </w:p>
         </w:tc>
       </w:tr>
@@ -1340,7 +1586,6 @@
           <w:sz w:val="12"/>
           <w:szCs w:val="12"/>
         </w:rPr>
-        <w:lastRenderedPageBreak/>
         <w:drawing>
           <wp:inline distT="114300" distB="114300" distL="114300" distR="114300" wp14:anchorId="3B754A1B" wp14:editId="3B754A1C">
             <wp:extent cx="2142324" cy="625227"/>
@@ -1397,7 +1642,7 @@
           <w:szCs w:val="12"/>
         </w:rPr>
         <mc:AlternateContent>
-          <mc:Choice Requires="wpg">
+          <mc:Choice Requires="wps">
             <w:drawing>
               <wp:inline distT="114300" distB="114300" distL="114300" distR="114300" wp14:anchorId="3B754A1D" wp14:editId="3B754A1E">
                 <wp:extent cx="1590675" cy="28747"/>
@@ -1445,39 +1690,23 @@
               </wp:inline>
             </w:drawing>
           </mc:Choice>
-          <mc:Fallback xmlns:sl="http://schemas.openxmlformats.org/schemaLibrary/2006/main" xmlns:a="http://schemas.openxmlformats.org/drawingml/2006/main" xmlns:pic="http://schemas.openxmlformats.org/drawingml/2006/picture" xmlns:c="http://schemas.openxmlformats.org/drawingml/2006/chart" xmlns:lc="http://schemas.openxmlformats.org/drawingml/2006/lockedCanvas" xmlns:dgm="http://schemas.openxmlformats.org/drawingml/2006/diagram">
-            <w:drawing>
-              <wp:inline distB="114300" distT="114300" distL="114300" distR="114300">
-                <wp:extent cx="1590675" cy="28747"/>
-                <wp:effectExtent b="0" l="0" r="0" t="0"/>
-                <wp:docPr id="1" name="image4.png"/>
-                <a:graphic>
-                  <a:graphicData uri="http://schemas.openxmlformats.org/drawingml/2006/picture">
-                    <pic:pic>
-                      <pic:nvPicPr>
-                        <pic:cNvPr id="0" name="image4.png"/>
-                        <pic:cNvPicPr preferRelativeResize="0"/>
-                      </pic:nvPicPr>
-                      <pic:blipFill>
-                        <a:blip r:embed="rId9"/>
-                        <a:srcRect/>
-                        <a:stretch>
-                          <a:fillRect/>
-                        </a:stretch>
-                      </pic:blipFill>
-                      <pic:spPr>
-                        <a:xfrm>
-                          <a:off x="0" y="0"/>
-                          <a:ext cx="1590675" cy="28747"/>
-                        </a:xfrm>
-                        <a:prstGeom prst="rect"/>
-                        <a:ln/>
-                      </pic:spPr>
-                    </pic:pic>
-                  </a:graphicData>
-                </a:graphic>
-              </wp:inline>
-            </w:drawing>
+          <mc:Fallback>
+            <w:pict>
+              <v:roundrect w14:anchorId="3B754A1D" id="Rectángulo: esquinas redondeadas 1" o:spid="_x0000_s1026" style="width:125.25pt;height:2.25pt;visibility:visible;mso-wrap-style:square;mso-left-percent:-10001;mso-top-percent:-10001;mso-position-horizontal:absolute;mso-position-horizontal-relative:char;mso-position-vertical:absolute;mso-position-vertical-relative:line;mso-left-percent:-10001;mso-top-percent:-10001;v-text-anchor:middle" arcsize="10923f" o:gfxdata="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" fillcolor="#c00" stroked="f">
+                <v:textbox inset="2.53958mm,2.53958mm,2.53958mm,2.53958mm">
+                  <w:txbxContent>
+                    <w:p>
+                      <w:pPr>
+                        <w:ind w:left="0"/>
+                        <w:jc w:val="left"/>
+                        <w:textDirection w:val="btLr"/>
+                      </w:pPr>
+                    </w:p>
+                  </w:txbxContent>
+                </v:textbox>
+                <w10:anchorlock/>
+              </v:roundrect>
+            </w:pict>
           </mc:Fallback>
         </mc:AlternateContent>
       </w:r>
@@ -1510,8 +1739,19 @@
           <w:sz w:val="32"/>
           <w:szCs w:val="32"/>
         </w:rPr>
-        <w:t xml:space="preserve"> Cuadro Brunal</w:t>
+        <w:t xml:space="preserve"> Cuadro </w:t>
       </w:r>
+      <w:proofErr w:type="spellStart"/>
+      <w:r>
+        <w:rPr>
+          <w:rFonts w:ascii="Nunito" w:eastAsia="Nunito" w:hAnsi="Nunito" w:cs="Nunito"/>
+          <w:b/>
+          <w:sz w:val="32"/>
+          <w:szCs w:val="32"/>
+        </w:rPr>
+        <w:t>Brunal</w:t>
+      </w:r>
+      <w:proofErr w:type="spellEnd"/>
       <w:r>
         <w:rPr>
           <w:rFonts w:ascii="Nunito" w:eastAsia="Nunito" w:hAnsi="Nunito" w:cs="Nunito"/>
@@ -1532,8 +1772,8 @@
       </w:r>
     </w:p>
     <w:sectPr>
-      <w:headerReference w:type="default" r:id="rId10"/>
-      <w:footerReference w:type="default" r:id="rId11"/>
+      <w:headerReference w:type="default" r:id="rId9"/>
+      <w:footerReference w:type="default" r:id="rId10"/>
       <w:pgSz w:w="11909" w:h="16834"/>
       <w:pgMar w:top="1560" w:right="1440" w:bottom="1440" w:left="1440" w:header="0" w:footer="0" w:gutter="0"/>
       <w:pgNumType w:start="1"/>
@@ -1544,7 +1784,7 @@
 </file>
 
 <file path=word/endnotes.xml><?xml version="1.0" encoding="utf-8"?>
-<w:endnotes xmlns:wpc="http://schemas.microsoft.com/office/word/2010/wordprocessingCanvas" xmlns:cx="http://schemas.microsoft.com/office/drawing/2014/chartex" xmlns:cx1="http://schemas.microsoft.com/office/drawing/2015/9/8/chartex" xmlns:cx2="http://schemas.microsoft.com/office/drawing/2015/10/21/chartex" xmlns:cx3="http://schemas.microsoft.com/office/drawing/2016/5/9/chartex" xmlns:cx4="http://schemas.microsoft.com/office/drawing/2016/5/10/chartex" xmlns:cx5="http://schemas.microsoft.com/office/drawing/2016/5/11/chartex" xmlns:cx6="http://schemas.microsoft.com/office/drawing/2016/5/12/chartex" xmlns:cx7="http://schemas.microsoft.com/office/drawing/2016/5/13/chartex" xmlns:cx8="http://schemas.microsoft.com/office/drawing/2016/5/14/chartex" xmlns:mc="http://schemas.openxmlformats.org/markup-compatibility/2006" xmlns:aink="http://schemas.microsoft.com/office/drawing/2016/ink" xmlns:am3d="http://schemas.microsoft.com/office/drawing/2017/model3d" xmlns:o="urn:schemas-microsoft-com:office:office" xmlns:r="http://schemas.openxmlformats.org/officeDocument/2006/relationships" xmlns:m="http://schemas.openxmlformats.org/officeDocument/2006/math" xmlns:v="urn:schemas-microsoft-com:vml" xmlns:wp14="http://schemas.microsoft.com/office/word/2010/wordprocessingDrawing" xmlns:wp="http://schemas.openxmlformats.org/drawingml/2006/wordprocessingDrawing" xmlns:w10="urn:schemas-microsoft-com:office:word" xmlns:w="http://schemas.openxmlformats.org/wordprocessingml/2006/main" xmlns:w14="http://schemas.microsoft.com/office/word/2010/wordml" xmlns:w15="http://schemas.microsoft.com/office/word/2012/wordml" xmlns:w16cex="http://schemas.microsoft.com/office/word/2018/wordml/cex" xmlns:w16cid="http://schemas.microsoft.com/office/word/2016/wordml/cid" xmlns:w16="http://schemas.microsoft.com/office/word/2018/wordml" xmlns:w16sdtdh="http://schemas.microsoft.com/office/word/2020/wordml/sdtdatahash" xmlns:w16se="http://schemas.microsoft.com/office/word/2015/wordml/symex" xmlns:wpg="http://schemas.microsoft.com/office/word/2010/wordprocessingGroup" xmlns:wpi="http://schemas.microsoft.com/office/word/2010/wordprocessingInk" xmlns:wne="http://schemas.microsoft.com/office/word/2006/wordml" xmlns:wps="http://schemas.microsoft.com/office/word/2010/wordprocessingShape" mc:Ignorable="w14 w15 w16se w16cid w16 w16cex w16sdtdh wp14">
+<w:endnotes xmlns:wpc="http://schemas.microsoft.com/office/word/2010/wordprocessingCanvas" xmlns:cx="http://schemas.microsoft.com/office/drawing/2014/chartex" xmlns:cx1="http://schemas.microsoft.com/office/drawing/2015/9/8/chartex" xmlns:cx2="http://schemas.microsoft.com/office/drawing/2015/10/21/chartex" xmlns:cx3="http://schemas.microsoft.com/office/drawing/2016/5/9/chartex" xmlns:cx4="http://schemas.microsoft.com/office/drawing/2016/5/10/chartex" xmlns:cx5="http://schemas.microsoft.com/office/drawing/2016/5/11/chartex" xmlns:cx6="http://schemas.microsoft.com/office/drawing/2016/5/12/chartex" xmlns:cx7="http://schemas.microsoft.com/office/drawing/2016/5/13/chartex" xmlns:cx8="http://schemas.microsoft.com/office/drawing/2016/5/14/chartex" xmlns:mc="http://schemas.openxmlformats.org/markup-compatibility/2006" xmlns:aink="http://schemas.microsoft.com/office/drawing/2016/ink" xmlns:am3d="http://schemas.microsoft.com/office/drawing/2017/model3d" xmlns:o="urn:schemas-microsoft-com:office:office" xmlns:oel="http://schemas.microsoft.com/office/2019/extlst" xmlns:r="http://schemas.openxmlformats.org/officeDocument/2006/relationships" xmlns:m="http://schemas.openxmlformats.org/officeDocument/2006/math" xmlns:v="urn:schemas-microsoft-com:vml" xmlns:wp14="http://schemas.microsoft.com/office/word/2010/wordprocessingDrawing" xmlns:wp="http://schemas.openxmlformats.org/drawingml/2006/wordprocessingDrawing" xmlns:w10="urn:schemas-microsoft-com:office:word" xmlns:w="http://schemas.openxmlformats.org/wordprocessingml/2006/main" xmlns:w14="http://schemas.microsoft.com/office/word/2010/wordml" xmlns:w15="http://schemas.microsoft.com/office/word/2012/wordml" xmlns:w16cex="http://schemas.microsoft.com/office/word/2018/wordml/cex" xmlns:w16cid="http://schemas.microsoft.com/office/word/2016/wordml/cid" xmlns:w16="http://schemas.microsoft.com/office/word/2018/wordml" xmlns:w16sdtdh="http://schemas.microsoft.com/office/word/2020/wordml/sdtdatahash" xmlns:w16se="http://schemas.microsoft.com/office/word/2015/wordml/symex" xmlns:wpg="http://schemas.microsoft.com/office/word/2010/wordprocessingGroup" xmlns:wpi="http://schemas.microsoft.com/office/word/2010/wordprocessingInk" xmlns:wne="http://schemas.microsoft.com/office/word/2006/wordml" xmlns:wps="http://schemas.microsoft.com/office/word/2010/wordprocessingShape" mc:Ignorable="w14 w15 w16se w16cid w16 w16cex w16sdtdh wp14">
   <w:endnote w:type="separator" w:id="-1">
     <w:p>
       <w:r>
@@ -1563,7 +1803,7 @@
 </file>
 
 <file path=word/footer1.xml><?xml version="1.0" encoding="utf-8"?>
-<w:ftr xmlns:wpc="http://schemas.microsoft.com/office/word/2010/wordprocessingCanvas" xmlns:cx="http://schemas.microsoft.com/office/drawing/2014/chartex" xmlns:cx1="http://schemas.microsoft.com/office/drawing/2015/9/8/chartex" xmlns:cx2="http://schemas.microsoft.com/office/drawing/2015/10/21/chartex" xmlns:cx3="http://schemas.microsoft.com/office/drawing/2016/5/9/chartex" xmlns:cx4="http://schemas.microsoft.com/office/drawing/2016/5/10/chartex" xmlns:cx5="http://schemas.microsoft.com/office/drawing/2016/5/11/chartex" xmlns:cx6="http://schemas.microsoft.com/office/drawing/2016/5/12/chartex" xmlns:cx7="http://schemas.microsoft.com/office/drawing/2016/5/13/chartex" xmlns:cx8="http://schemas.microsoft.com/office/drawing/2016/5/14/chartex" xmlns:mc="http://schemas.openxmlformats.org/markup-compatibility/2006" xmlns:aink="http://schemas.microsoft.com/office/drawing/2016/ink" xmlns:am3d="http://schemas.microsoft.com/office/drawing/2017/model3d" xmlns:o="urn:schemas-microsoft-com:office:office" xmlns:r="http://schemas.openxmlformats.org/officeDocument/2006/relationships" xmlns:m="http://schemas.openxmlformats.org/officeDocument/2006/math" xmlns:v="urn:schemas-microsoft-com:vml" xmlns:wp14="http://schemas.microsoft.com/office/word/2010/wordprocessingDrawing" xmlns:wp="http://schemas.openxmlformats.org/drawingml/2006/wordprocessingDrawing" xmlns:w10="urn:schemas-microsoft-com:office:word" xmlns:w="http://schemas.openxmlformats.org/wordprocessingml/2006/main" xmlns:w14="http://schemas.microsoft.com/office/word/2010/wordml" xmlns:w15="http://schemas.microsoft.com/office/word/2012/wordml" xmlns:w16cex="http://schemas.microsoft.com/office/word/2018/wordml/cex" xmlns:w16cid="http://schemas.microsoft.com/office/word/2016/wordml/cid" xmlns:w16="http://schemas.microsoft.com/office/word/2018/wordml" xmlns:w16sdtdh="http://schemas.microsoft.com/office/word/2020/wordml/sdtdatahash" xmlns:w16se="http://schemas.microsoft.com/office/word/2015/wordml/symex" xmlns:wpg="http://schemas.microsoft.com/office/word/2010/wordprocessingGroup" xmlns:wpi="http://schemas.microsoft.com/office/word/2010/wordprocessingInk" xmlns:wne="http://schemas.microsoft.com/office/word/2006/wordml" xmlns:wps="http://schemas.microsoft.com/office/word/2010/wordprocessingShape" mc:Ignorable="w14 w15 w16se w16cid w16 w16cex w16sdtdh wp14">
+<w:ftr xmlns:wpc="http://schemas.microsoft.com/office/word/2010/wordprocessingCanvas" xmlns:cx="http://schemas.microsoft.com/office/drawing/2014/chartex" xmlns:cx1="http://schemas.microsoft.com/office/drawing/2015/9/8/chartex" xmlns:cx2="http://schemas.microsoft.com/office/drawing/2015/10/21/chartex" xmlns:cx3="http://schemas.microsoft.com/office/drawing/2016/5/9/chartex" xmlns:cx4="http://schemas.microsoft.com/office/drawing/2016/5/10/chartex" xmlns:cx5="http://schemas.microsoft.com/office/drawing/2016/5/11/chartex" xmlns:cx6="http://schemas.microsoft.com/office/drawing/2016/5/12/chartex" xmlns:cx7="http://schemas.microsoft.com/office/drawing/2016/5/13/chartex" xmlns:cx8="http://schemas.microsoft.com/office/drawing/2016/5/14/chartex" xmlns:mc="http://schemas.openxmlformats.org/markup-compatibility/2006" xmlns:aink="http://schemas.microsoft.com/office/drawing/2016/ink" xmlns:am3d="http://schemas.microsoft.com/office/drawing/2017/model3d" xmlns:o="urn:schemas-microsoft-com:office:office" xmlns:oel="http://schemas.microsoft.com/office/2019/extlst" xmlns:r="http://schemas.openxmlformats.org/officeDocument/2006/relationships" xmlns:m="http://schemas.openxmlformats.org/officeDocument/2006/math" xmlns:v="urn:schemas-microsoft-com:vml" xmlns:wp14="http://schemas.microsoft.com/office/word/2010/wordprocessingDrawing" xmlns:wp="http://schemas.openxmlformats.org/drawingml/2006/wordprocessingDrawing" xmlns:w10="urn:schemas-microsoft-com:office:word" xmlns:w="http://schemas.openxmlformats.org/wordprocessingml/2006/main" xmlns:w14="http://schemas.microsoft.com/office/word/2010/wordml" xmlns:w15="http://schemas.microsoft.com/office/word/2012/wordml" xmlns:w16cex="http://schemas.microsoft.com/office/word/2018/wordml/cex" xmlns:w16cid="http://schemas.microsoft.com/office/word/2016/wordml/cid" xmlns:w16="http://schemas.microsoft.com/office/word/2018/wordml" xmlns:w16sdtdh="http://schemas.microsoft.com/office/word/2020/wordml/sdtdatahash" xmlns:w16se="http://schemas.microsoft.com/office/word/2015/wordml/symex" xmlns:wpg="http://schemas.microsoft.com/office/word/2010/wordprocessingGroup" xmlns:wpi="http://schemas.microsoft.com/office/word/2010/wordprocessingInk" xmlns:wne="http://schemas.microsoft.com/office/word/2006/wordml" xmlns:wps="http://schemas.microsoft.com/office/word/2010/wordprocessingShape" mc:Ignorable="w14 w15 w16se w16cid w16 w16cex w16sdtdh wp14">
   <w:p>
     <w:pPr>
       <w:ind w:left="-1440"/>
@@ -1641,7 +1881,7 @@
 </file>
 
 <file path=word/footnotes.xml><?xml version="1.0" encoding="utf-8"?>
-<w:footnotes xmlns:wpc="http://schemas.microsoft.com/office/word/2010/wordprocessingCanvas" xmlns:cx="http://schemas.microsoft.com/office/drawing/2014/chartex" xmlns:cx1="http://schemas.microsoft.com/office/drawing/2015/9/8/chartex" xmlns:cx2="http://schemas.microsoft.com/office/drawing/2015/10/21/chartex" xmlns:cx3="http://schemas.microsoft.com/office/drawing/2016/5/9/chartex" xmlns:cx4="http://schemas.microsoft.com/office/drawing/2016/5/10/chartex" xmlns:cx5="http://schemas.microsoft.com/office/drawing/2016/5/11/chartex" xmlns:cx6="http://schemas.microsoft.com/office/drawing/2016/5/12/chartex" xmlns:cx7="http://schemas.microsoft.com/office/drawing/2016/5/13/chartex" xmlns:cx8="http://schemas.microsoft.com/office/drawing/2016/5/14/chartex" xmlns:mc="http://schemas.openxmlformats.org/markup-compatibility/2006" xmlns:aink="http://schemas.microsoft.com/office/drawing/2016/ink" xmlns:am3d="http://schemas.microsoft.com/office/drawing/2017/model3d" xmlns:o="urn:schemas-microsoft-com:office:office" xmlns:r="http://schemas.openxmlformats.org/officeDocument/2006/relationships" xmlns:m="http://schemas.openxmlformats.org/officeDocument/2006/math" xmlns:v="urn:schemas-microsoft-com:vml" xmlns:wp14="http://schemas.microsoft.com/office/word/2010/wordprocessingDrawing" xmlns:wp="http://schemas.openxmlformats.org/drawingml/2006/wordprocessingDrawing" xmlns:w10="urn:schemas-microsoft-com:office:word" xmlns:w="http://schemas.openxmlformats.org/wordprocessingml/2006/main" xmlns:w14="http://schemas.microsoft.com/office/word/2010/wordml" xmlns:w15="http://schemas.microsoft.com/office/word/2012/wordml" xmlns:w16cex="http://schemas.microsoft.com/office/word/2018/wordml/cex" xmlns:w16cid="http://schemas.microsoft.com/office/word/2016/wordml/cid" xmlns:w16="http://schemas.microsoft.com/office/word/2018/wordml" xmlns:w16sdtdh="http://schemas.microsoft.com/office/word/2020/wordml/sdtdatahash" xmlns:w16se="http://schemas.microsoft.com/office/word/2015/wordml/symex" xmlns:wpg="http://schemas.microsoft.com/office/word/2010/wordprocessingGroup" xmlns:wpi="http://schemas.microsoft.com/office/word/2010/wordprocessingInk" xmlns:wne="http://schemas.microsoft.com/office/word/2006/wordml" xmlns:wps="http://schemas.microsoft.com/office/word/2010/wordprocessingShape" mc:Ignorable="w14 w15 w16se w16cid w16 w16cex w16sdtdh wp14">
+<w:footnotes xmlns:wpc="http://schemas.microsoft.com/office/word/2010/wordprocessingCanvas" xmlns:cx="http://schemas.microsoft.com/office/drawing/2014/chartex" xmlns:cx1="http://schemas.microsoft.com/office/drawing/2015/9/8/chartex" xmlns:cx2="http://schemas.microsoft.com/office/drawing/2015/10/21/chartex" xmlns:cx3="http://schemas.microsoft.com/office/drawing/2016/5/9/chartex" xmlns:cx4="http://schemas.microsoft.com/office/drawing/2016/5/10/chartex" xmlns:cx5="http://schemas.microsoft.com/office/drawing/2016/5/11/chartex" xmlns:cx6="http://schemas.microsoft.com/office/drawing/2016/5/12/chartex" xmlns:cx7="http://schemas.microsoft.com/office/drawing/2016/5/13/chartex" xmlns:cx8="http://schemas.microsoft.com/office/drawing/2016/5/14/chartex" xmlns:mc="http://schemas.openxmlformats.org/markup-compatibility/2006" xmlns:aink="http://schemas.microsoft.com/office/drawing/2016/ink" xmlns:am3d="http://schemas.microsoft.com/office/drawing/2017/model3d" xmlns:o="urn:schemas-microsoft-com:office:office" xmlns:oel="http://schemas.microsoft.com/office/2019/extlst" xmlns:r="http://schemas.openxmlformats.org/officeDocument/2006/relationships" xmlns:m="http://schemas.openxmlformats.org/officeDocument/2006/math" xmlns:v="urn:schemas-microsoft-com:vml" xmlns:wp14="http://schemas.microsoft.com/office/word/2010/wordprocessingDrawing" xmlns:wp="http://schemas.openxmlformats.org/drawingml/2006/wordprocessingDrawing" xmlns:w10="urn:schemas-microsoft-com:office:word" xmlns:w="http://schemas.openxmlformats.org/wordprocessingml/2006/main" xmlns:w14="http://schemas.microsoft.com/office/word/2010/wordml" xmlns:w15="http://schemas.microsoft.com/office/word/2012/wordml" xmlns:w16cex="http://schemas.microsoft.com/office/word/2018/wordml/cex" xmlns:w16cid="http://schemas.microsoft.com/office/word/2016/wordml/cid" xmlns:w16="http://schemas.microsoft.com/office/word/2018/wordml" xmlns:w16sdtdh="http://schemas.microsoft.com/office/word/2020/wordml/sdtdatahash" xmlns:w16se="http://schemas.microsoft.com/office/word/2015/wordml/symex" xmlns:wpg="http://schemas.microsoft.com/office/word/2010/wordprocessingGroup" xmlns:wpi="http://schemas.microsoft.com/office/word/2010/wordprocessingInk" xmlns:wne="http://schemas.microsoft.com/office/word/2006/wordml" xmlns:wps="http://schemas.microsoft.com/office/word/2010/wordprocessingShape" mc:Ignorable="w14 w15 w16se w16cid w16 w16cex w16sdtdh wp14">
   <w:footnote w:type="separator" w:id="-1">
     <w:p>
       <w:r>
@@ -1660,7 +1900,7 @@
 </file>
 
 <file path=word/header1.xml><?xml version="1.0" encoding="utf-8"?>
-<w:hdr xmlns:wpc="http://schemas.microsoft.com/office/word/2010/wordprocessingCanvas" xmlns:cx="http://schemas.microsoft.com/office/drawing/2014/chartex" xmlns:cx1="http://schemas.microsoft.com/office/drawing/2015/9/8/chartex" xmlns:cx2="http://schemas.microsoft.com/office/drawing/2015/10/21/chartex" xmlns:cx3="http://schemas.microsoft.com/office/drawing/2016/5/9/chartex" xmlns:cx4="http://schemas.microsoft.com/office/drawing/2016/5/10/chartex" xmlns:cx5="http://schemas.microsoft.com/office/drawing/2016/5/11/chartex" xmlns:cx6="http://schemas.microsoft.com/office/drawing/2016/5/12/chartex" xmlns:cx7="http://schemas.microsoft.com/office/drawing/2016/5/13/chartex" xmlns:cx8="http://schemas.microsoft.com/office/drawing/2016/5/14/chartex" xmlns:mc="http://schemas.openxmlformats.org/markup-compatibility/2006" xmlns:aink="http://schemas.microsoft.com/office/drawing/2016/ink" xmlns:am3d="http://schemas.microsoft.com/office/drawing/2017/model3d" xmlns:o="urn:schemas-microsoft-com:office:office" xmlns:r="http://schemas.openxmlformats.org/officeDocument/2006/relationships" xmlns:m="http://schemas.openxmlformats.org/officeDocument/2006/math" xmlns:v="urn:schemas-microsoft-com:vml" xmlns:wp14="http://schemas.microsoft.com/office/word/2010/wordprocessingDrawing" xmlns:wp="http://schemas.openxmlformats.org/drawingml/2006/wordprocessingDrawing" xmlns:w10="urn:schemas-microsoft-com:office:word" xmlns:w="http://schemas.openxmlformats.org/wordprocessingml/2006/main" xmlns:w14="http://schemas.microsoft.com/office/word/2010/wordml" xmlns:w15="http://schemas.microsoft.com/office/word/2012/wordml" xmlns:w16cex="http://schemas.microsoft.com/office/word/2018/wordml/cex" xmlns:w16cid="http://schemas.microsoft.com/office/word/2016/wordml/cid" xmlns:w16="http://schemas.microsoft.com/office/word/2018/wordml" xmlns:w16sdtdh="http://schemas.microsoft.com/office/word/2020/wordml/sdtdatahash" xmlns:w16se="http://schemas.microsoft.com/office/word/2015/wordml/symex" xmlns:wpg="http://schemas.microsoft.com/office/word/2010/wordprocessingGroup" xmlns:wpi="http://schemas.microsoft.com/office/word/2010/wordprocessingInk" xmlns:wne="http://schemas.microsoft.com/office/word/2006/wordml" xmlns:wps="http://schemas.microsoft.com/office/word/2010/wordprocessingShape" mc:Ignorable="w14 w15 w16se w16cid w16 w16cex w16sdtdh wp14">
+<w:hdr xmlns:wpc="http://schemas.microsoft.com/office/word/2010/wordprocessingCanvas" xmlns:cx="http://schemas.microsoft.com/office/drawing/2014/chartex" xmlns:cx1="http://schemas.microsoft.com/office/drawing/2015/9/8/chartex" xmlns:cx2="http://schemas.microsoft.com/office/drawing/2015/10/21/chartex" xmlns:cx3="http://schemas.microsoft.com/office/drawing/2016/5/9/chartex" xmlns:cx4="http://schemas.microsoft.com/office/drawing/2016/5/10/chartex" xmlns:cx5="http://schemas.microsoft.com/office/drawing/2016/5/11/chartex" xmlns:cx6="http://schemas.microsoft.com/office/drawing/2016/5/12/chartex" xmlns:cx7="http://schemas.microsoft.com/office/drawing/2016/5/13/chartex" xmlns:cx8="http://schemas.microsoft.com/office/drawing/2016/5/14/chartex" xmlns:mc="http://schemas.openxmlformats.org/markup-compatibility/2006" xmlns:aink="http://schemas.microsoft.com/office/drawing/2016/ink" xmlns:am3d="http://schemas.microsoft.com/office/drawing/2017/model3d" xmlns:o="urn:schemas-microsoft-com:office:office" xmlns:oel="http://schemas.microsoft.com/office/2019/extlst" xmlns:r="http://schemas.openxmlformats.org/officeDocument/2006/relationships" xmlns:m="http://schemas.openxmlformats.org/officeDocument/2006/math" xmlns:v="urn:schemas-microsoft-com:vml" xmlns:wp14="http://schemas.microsoft.com/office/word/2010/wordprocessingDrawing" xmlns:wp="http://schemas.openxmlformats.org/drawingml/2006/wordprocessingDrawing" xmlns:w10="urn:schemas-microsoft-com:office:word" xmlns:w="http://schemas.openxmlformats.org/wordprocessingml/2006/main" xmlns:w14="http://schemas.microsoft.com/office/word/2010/wordml" xmlns:w15="http://schemas.microsoft.com/office/word/2012/wordml" xmlns:w16cex="http://schemas.microsoft.com/office/word/2018/wordml/cex" xmlns:w16cid="http://schemas.microsoft.com/office/word/2016/wordml/cid" xmlns:w16="http://schemas.microsoft.com/office/word/2018/wordml" xmlns:w16sdtdh="http://schemas.microsoft.com/office/word/2020/wordml/sdtdatahash" xmlns:w16se="http://schemas.microsoft.com/office/word/2015/wordml/symex" xmlns:wpg="http://schemas.microsoft.com/office/word/2010/wordprocessingGroup" xmlns:wpi="http://schemas.microsoft.com/office/word/2010/wordprocessingInk" xmlns:wne="http://schemas.microsoft.com/office/word/2006/wordml" xmlns:wps="http://schemas.microsoft.com/office/word/2010/wordprocessingShape" mc:Ignorable="w14 w15 w16se w16cid w16 w16cex w16sdtdh wp14">
   <w:p>
     <w:pPr>
       <w:jc w:val="left"/>
@@ -3244,15 +3484,6 @@
 </file>
 
 <file path=customXml/item1.xml><?xml version="1.0" encoding="utf-8"?>
-<?mso-contentType ?>
-<FormTemplates xmlns="http://schemas.microsoft.com/sharepoint/v3/contenttype/forms">
-  <Display>DocumentLibraryForm</Display>
-  <Edit>DocumentLibraryForm</Edit>
-  <New>DocumentLibraryForm</New>
-</FormTemplates>
-</file>
-
-<file path=customXml/item2.xml><?xml version="1.0" encoding="utf-8"?>
 <ct:contentTypeSchema xmlns:ct="http://schemas.microsoft.com/office/2006/metadata/contentType" xmlns:ma="http://schemas.microsoft.com/office/2006/metadata/properties/metaAttributes" ct:_="" ma:_="" ma:contentTypeName="Documento" ma:contentTypeID="0x01010024E6162BA35B74489B9F186ECAACE699" ma:contentTypeVersion="11" ma:contentTypeDescription="Crear nuevo documento." ma:contentTypeScope="" ma:versionID="2b60e2082677cbe1a33b742632931658">
   <xsd:schema xmlns:xsd="http://www.w3.org/2001/XMLSchema" xmlns:xs="http://www.w3.org/2001/XMLSchema" xmlns:p="http://schemas.microsoft.com/office/2006/metadata/properties" xmlns:ns2="13466909-b790-4f8d-8aa0-9fb337e19839" xmlns:ns3="cba81919-ea1c-4900-9815-f993f283e67a" targetNamespace="http://schemas.microsoft.com/office/2006/metadata/properties" ma:root="true" ma:fieldsID="3420d4c0ed1cf7852bc3b5531b7e271b" ns2:_="" ns3:_="">
     <xsd:import namespace="13466909-b790-4f8d-8aa0-9fb337e19839"/>
@@ -3463,15 +3694,16 @@
 </ct:contentTypeSchema>
 </file>
 
-<file path=customXml/itemProps1.xml><?xml version="1.0" encoding="utf-8"?>
-<ds:datastoreItem xmlns:ds="http://schemas.openxmlformats.org/officeDocument/2006/customXml" ds:itemID="{2203B608-0D79-4AB4-9356-4C1BEB8AFC94}">
-  <ds:schemaRefs>
-    <ds:schemaRef ds:uri="http://schemas.microsoft.com/sharepoint/v3/contenttype/forms"/>
-  </ds:schemaRefs>
-</ds:datastoreItem>
+<file path=customXml/item2.xml><?xml version="1.0" encoding="utf-8"?>
+<?mso-contentType ?>
+<FormTemplates xmlns="http://schemas.microsoft.com/sharepoint/v3/contenttype/forms">
+  <Display>DocumentLibraryForm</Display>
+  <Edit>DocumentLibraryForm</Edit>
+  <New>DocumentLibraryForm</New>
+</FormTemplates>
 </file>
 
-<file path=customXml/itemProps2.xml><?xml version="1.0" encoding="utf-8"?>
+<file path=customXml/itemProps1.xml><?xml version="1.0" encoding="utf-8"?>
 <ds:datastoreItem xmlns:ds="http://schemas.openxmlformats.org/officeDocument/2006/customXml" ds:itemID="{490FF41E-1AAB-44EA-95D9-389D036066C9}">
   <ds:schemaRefs>
     <ds:schemaRef ds:uri="http://schemas.microsoft.com/office/2006/metadata/contentType"/>
@@ -3488,4 +3720,12 @@
     <ds:schemaRef ds:uri="http://schemas.microsoft.com/internal/obd"/>
   </ds:schemaRefs>
 </ds:datastoreItem>
+</file>
+
+<file path=customXml/itemProps2.xml><?xml version="1.0" encoding="utf-8"?>
+<ds:datastoreItem xmlns:ds="http://schemas.openxmlformats.org/officeDocument/2006/customXml" ds:itemID="{2203B608-0D79-4AB4-9356-4C1BEB8AFC94}">
+  <ds:schemaRefs>
+    <ds:schemaRef ds:uri="http://schemas.microsoft.com/sharepoint/v3/contenttype/forms"/>
+  </ds:schemaRefs>
+</ds:datastoreItem>
 </file>
</xml_diff>

<commit_message>
Corrección de espacios en blanco en el archivo de plantilla temp.docx
</commit_message>
<xml_diff>
--- a/public/template/temp.docx
+++ b/public/template/temp.docx
@@ -1,6 +1,6 @@
 
 <file path=word/document.xml><?xml version="1.0" encoding="utf-8"?>
-<w:document xmlns:wpc="http://schemas.microsoft.com/office/word/2010/wordprocessingCanvas" xmlns:cx="http://schemas.microsoft.com/office/drawing/2014/chartex" xmlns:cx1="http://schemas.microsoft.com/office/drawing/2015/9/8/chartex" xmlns:cx2="http://schemas.microsoft.com/office/drawing/2015/10/21/chartex" xmlns:cx3="http://schemas.microsoft.com/office/drawing/2016/5/9/chartex" xmlns:cx4="http://schemas.microsoft.com/office/drawing/2016/5/10/chartex" xmlns:cx5="http://schemas.microsoft.com/office/drawing/2016/5/11/chartex" xmlns:cx6="http://schemas.microsoft.com/office/drawing/2016/5/12/chartex" xmlns:cx7="http://schemas.microsoft.com/office/drawing/2016/5/13/chartex" xmlns:cx8="http://schemas.microsoft.com/office/drawing/2016/5/14/chartex" xmlns:mc="http://schemas.openxmlformats.org/markup-compatibility/2006" xmlns:aink="http://schemas.microsoft.com/office/drawing/2016/ink" xmlns:am3d="http://schemas.microsoft.com/office/drawing/2017/model3d" xmlns:o="urn:schemas-microsoft-com:office:office" xmlns:oel="http://schemas.microsoft.com/office/2019/extlst" xmlns:r="http://schemas.openxmlformats.org/officeDocument/2006/relationships" xmlns:m="http://schemas.openxmlformats.org/officeDocument/2006/math" xmlns:v="urn:schemas-microsoft-com:vml" xmlns:wp14="http://schemas.microsoft.com/office/word/2010/wordprocessingDrawing" xmlns:wp="http://schemas.openxmlformats.org/drawingml/2006/wordprocessingDrawing" xmlns:w10="urn:schemas-microsoft-com:office:word" xmlns:w="http://schemas.openxmlformats.org/wordprocessingml/2006/main" xmlns:w14="http://schemas.microsoft.com/office/word/2010/wordml" xmlns:w15="http://schemas.microsoft.com/office/word/2012/wordml" xmlns:w16cex="http://schemas.microsoft.com/office/word/2018/wordml/cex" xmlns:w16cid="http://schemas.microsoft.com/office/word/2016/wordml/cid" xmlns:w16="http://schemas.microsoft.com/office/word/2018/wordml" xmlns:w16sdtdh="http://schemas.microsoft.com/office/word/2020/wordml/sdtdatahash" xmlns:w16se="http://schemas.microsoft.com/office/word/2015/wordml/symex" xmlns:wpg="http://schemas.microsoft.com/office/word/2010/wordprocessingGroup" xmlns:wpi="http://schemas.microsoft.com/office/word/2010/wordprocessingInk" xmlns:wne="http://schemas.microsoft.com/office/word/2006/wordml" xmlns:wps="http://schemas.microsoft.com/office/word/2010/wordprocessingShape" mc:Ignorable="w14 w15 w16se w16cid w16 w16cex w16sdtdh wp14">
+<w:document xmlns:wpc="http://schemas.microsoft.com/office/word/2010/wordprocessingCanvas" xmlns:cx="http://schemas.microsoft.com/office/drawing/2014/chartex" xmlns:cx1="http://schemas.microsoft.com/office/drawing/2015/9/8/chartex" xmlns:cx2="http://schemas.microsoft.com/office/drawing/2015/10/21/chartex" xmlns:cx3="http://schemas.microsoft.com/office/drawing/2016/5/9/chartex" xmlns:cx4="http://schemas.microsoft.com/office/drawing/2016/5/10/chartex" xmlns:cx5="http://schemas.microsoft.com/office/drawing/2016/5/11/chartex" xmlns:cx6="http://schemas.microsoft.com/office/drawing/2016/5/12/chartex" xmlns:cx7="http://schemas.microsoft.com/office/drawing/2016/5/13/chartex" xmlns:cx8="http://schemas.microsoft.com/office/drawing/2016/5/14/chartex" xmlns:mc="http://schemas.openxmlformats.org/markup-compatibility/2006" xmlns:aink="http://schemas.microsoft.com/office/drawing/2016/ink" xmlns:am3d="http://schemas.microsoft.com/office/drawing/2017/model3d" xmlns:o="urn:schemas-microsoft-com:office:office" xmlns:r="http://schemas.openxmlformats.org/officeDocument/2006/relationships" xmlns:m="http://schemas.openxmlformats.org/officeDocument/2006/math" xmlns:v="urn:schemas-microsoft-com:vml" xmlns:wp14="http://schemas.microsoft.com/office/word/2010/wordprocessingDrawing" xmlns:wp="http://schemas.openxmlformats.org/drawingml/2006/wordprocessingDrawing" xmlns:w10="urn:schemas-microsoft-com:office:word" xmlns:w="http://schemas.openxmlformats.org/wordprocessingml/2006/main" xmlns:w14="http://schemas.microsoft.com/office/word/2010/wordml" xmlns:w15="http://schemas.microsoft.com/office/word/2012/wordml" xmlns:w16cex="http://schemas.microsoft.com/office/word/2018/wordml/cex" xmlns:w16cid="http://schemas.microsoft.com/office/word/2016/wordml/cid" xmlns:w16="http://schemas.microsoft.com/office/word/2018/wordml" xmlns:w16sdtdh="http://schemas.microsoft.com/office/word/2020/wordml/sdtdatahash" xmlns:w16se="http://schemas.microsoft.com/office/word/2015/wordml/symex" xmlns:wpg="http://schemas.microsoft.com/office/word/2010/wordprocessingGroup" xmlns:wpi="http://schemas.microsoft.com/office/word/2010/wordprocessingInk" xmlns:wne="http://schemas.microsoft.com/office/word/2006/wordml" xmlns:wps="http://schemas.microsoft.com/office/word/2010/wordprocessingShape" mc:Ignorable="w14 w15 w16se w16cid w16 w16cex w16sdtdh wp14">
   <w:body>
     <w:p>
       <w:pPr>
@@ -232,27 +232,7 @@
                 <w:szCs w:val="20"/>
                 <w:lang w:val="es-ES"/>
               </w:rPr>
-              <w:t>${</w:t>
-            </w:r>
-            <w:proofErr w:type="spellStart"/>
-            <w:r>
-              <w:rPr>
-                <w:rFonts w:ascii="Nunito" w:eastAsia="Nunito" w:hAnsi="Nunito" w:cs="Nunito"/>
-                <w:sz w:val="20"/>
-                <w:szCs w:val="20"/>
-                <w:lang w:val="es-ES"/>
-              </w:rPr>
-              <w:t>direccion</w:t>
-            </w:r>
-            <w:proofErr w:type="spellEnd"/>
-            <w:r>
-              <w:rPr>
-                <w:rFonts w:ascii="Nunito" w:eastAsia="Nunito" w:hAnsi="Nunito" w:cs="Nunito"/>
-                <w:sz w:val="20"/>
-                <w:szCs w:val="20"/>
-                <w:lang w:val="es-ES"/>
-              </w:rPr>
-              <w:t>}</w:t>
+              <w:t>${direccion}</w:t>
             </w:r>
           </w:p>
         </w:tc>
@@ -540,27 +520,7 @@
                 <w:szCs w:val="20"/>
                 <w:lang w:val="es-ES"/>
               </w:rPr>
-              <w:t>${</w:t>
-            </w:r>
-            <w:proofErr w:type="spellStart"/>
-            <w:r>
-              <w:rPr>
-                <w:rFonts w:ascii="Nunito" w:eastAsia="Nunito" w:hAnsi="Nunito" w:cs="Nunito"/>
-                <w:sz w:val="20"/>
-                <w:szCs w:val="20"/>
-                <w:lang w:val="es-ES"/>
-              </w:rPr>
-              <w:t>anomalia</w:t>
-            </w:r>
-            <w:proofErr w:type="spellEnd"/>
-            <w:r>
-              <w:rPr>
-                <w:rFonts w:ascii="Nunito" w:eastAsia="Nunito" w:hAnsi="Nunito" w:cs="Nunito"/>
-                <w:sz w:val="20"/>
-                <w:szCs w:val="20"/>
-                <w:lang w:val="es-ES"/>
-              </w:rPr>
-              <w:t>}</w:t>
+              <w:t>${anomalia}</w:t>
             </w:r>
           </w:p>
         </w:tc>
@@ -1542,18 +1502,8 @@
                 <w:sz w:val="20"/>
                 <w:szCs w:val="20"/>
               </w:rPr>
-              <w:t>${</w:t>
-            </w:r>
-            <w:proofErr w:type="gramStart"/>
-            <w:r>
-              <w:rPr>
-                <w:rFonts w:ascii="Nunito" w:eastAsia="Nunito" w:hAnsi="Nunito" w:cs="Nunito"/>
-                <w:sz w:val="20"/>
-                <w:szCs w:val="20"/>
-              </w:rPr>
-              <w:t>video }</w:t>
-            </w:r>
-            <w:proofErr w:type="gramEnd"/>
+              <w:t>${video}</w:t>
+            </w:r>
           </w:p>
         </w:tc>
       </w:tr>
@@ -1692,7 +1642,7 @@
           </mc:Choice>
           <mc:Fallback>
             <w:pict>
-              <v:roundrect w14:anchorId="3B754A1D" id="Rectángulo: esquinas redondeadas 1" o:spid="_x0000_s1026" style="width:125.25pt;height:2.25pt;visibility:visible;mso-wrap-style:square;mso-left-percent:-10001;mso-top-percent:-10001;mso-position-horizontal:absolute;mso-position-horizontal-relative:char;mso-position-vertical:absolute;mso-position-vertical-relative:line;mso-left-percent:-10001;mso-top-percent:-10001;v-text-anchor:middle" arcsize="10923f" o:gfxdata="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" fillcolor="#c00" stroked="f">
+              <v:roundrect w14:anchorId="3B754A1D" id="Rectángulo: esquinas redondeadas 1" o:spid="_x0000_s1026" style="width:125.25pt;height:2.25pt;visibility:visible;mso-wrap-style:square;mso-left-percent:-10001;mso-top-percent:-10001;mso-position-horizontal:absolute;mso-position-horizontal-relative:char;mso-position-vertical:absolute;mso-position-vertical-relative:line;mso-left-percent:-10001;mso-top-percent:-10001;v-text-anchor:middle" arcsize="10923f" o:gfxdata="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" fillcolor="#c00" stroked="f">
                 <v:textbox inset="2.53958mm,2.53958mm,2.53958mm,2.53958mm">
                   <w:txbxContent>
                     <w:p>
@@ -1739,19 +1689,8 @@
           <w:sz w:val="32"/>
           <w:szCs w:val="32"/>
         </w:rPr>
-        <w:t xml:space="preserve"> Cuadro </w:t>
+        <w:t xml:space="preserve"> Cuadro Brunal</w:t>
       </w:r>
-      <w:proofErr w:type="spellStart"/>
-      <w:r>
-        <w:rPr>
-          <w:rFonts w:ascii="Nunito" w:eastAsia="Nunito" w:hAnsi="Nunito" w:cs="Nunito"/>
-          <w:b/>
-          <w:sz w:val="32"/>
-          <w:szCs w:val="32"/>
-        </w:rPr>
-        <w:t>Brunal</w:t>
-      </w:r>
-      <w:proofErr w:type="spellEnd"/>
       <w:r>
         <w:rPr>
           <w:rFonts w:ascii="Nunito" w:eastAsia="Nunito" w:hAnsi="Nunito" w:cs="Nunito"/>
@@ -1784,7 +1723,7 @@
 </file>
 
 <file path=word/endnotes.xml><?xml version="1.0" encoding="utf-8"?>
-<w:endnotes xmlns:wpc="http://schemas.microsoft.com/office/word/2010/wordprocessingCanvas" xmlns:cx="http://schemas.microsoft.com/office/drawing/2014/chartex" xmlns:cx1="http://schemas.microsoft.com/office/drawing/2015/9/8/chartex" xmlns:cx2="http://schemas.microsoft.com/office/drawing/2015/10/21/chartex" xmlns:cx3="http://schemas.microsoft.com/office/drawing/2016/5/9/chartex" xmlns:cx4="http://schemas.microsoft.com/office/drawing/2016/5/10/chartex" xmlns:cx5="http://schemas.microsoft.com/office/drawing/2016/5/11/chartex" xmlns:cx6="http://schemas.microsoft.com/office/drawing/2016/5/12/chartex" xmlns:cx7="http://schemas.microsoft.com/office/drawing/2016/5/13/chartex" xmlns:cx8="http://schemas.microsoft.com/office/drawing/2016/5/14/chartex" xmlns:mc="http://schemas.openxmlformats.org/markup-compatibility/2006" xmlns:aink="http://schemas.microsoft.com/office/drawing/2016/ink" xmlns:am3d="http://schemas.microsoft.com/office/drawing/2017/model3d" xmlns:o="urn:schemas-microsoft-com:office:office" xmlns:oel="http://schemas.microsoft.com/office/2019/extlst" xmlns:r="http://schemas.openxmlformats.org/officeDocument/2006/relationships" xmlns:m="http://schemas.openxmlformats.org/officeDocument/2006/math" xmlns:v="urn:schemas-microsoft-com:vml" xmlns:wp14="http://schemas.microsoft.com/office/word/2010/wordprocessingDrawing" xmlns:wp="http://schemas.openxmlformats.org/drawingml/2006/wordprocessingDrawing" xmlns:w10="urn:schemas-microsoft-com:office:word" xmlns:w="http://schemas.openxmlformats.org/wordprocessingml/2006/main" xmlns:w14="http://schemas.microsoft.com/office/word/2010/wordml" xmlns:w15="http://schemas.microsoft.com/office/word/2012/wordml" xmlns:w16cex="http://schemas.microsoft.com/office/word/2018/wordml/cex" xmlns:w16cid="http://schemas.microsoft.com/office/word/2016/wordml/cid" xmlns:w16="http://schemas.microsoft.com/office/word/2018/wordml" xmlns:w16sdtdh="http://schemas.microsoft.com/office/word/2020/wordml/sdtdatahash" xmlns:w16se="http://schemas.microsoft.com/office/word/2015/wordml/symex" xmlns:wpg="http://schemas.microsoft.com/office/word/2010/wordprocessingGroup" xmlns:wpi="http://schemas.microsoft.com/office/word/2010/wordprocessingInk" xmlns:wne="http://schemas.microsoft.com/office/word/2006/wordml" xmlns:wps="http://schemas.microsoft.com/office/word/2010/wordprocessingShape" mc:Ignorable="w14 w15 w16se w16cid w16 w16cex w16sdtdh wp14">
+<w:endnotes xmlns:wpc="http://schemas.microsoft.com/office/word/2010/wordprocessingCanvas" xmlns:cx="http://schemas.microsoft.com/office/drawing/2014/chartex" xmlns:cx1="http://schemas.microsoft.com/office/drawing/2015/9/8/chartex" xmlns:cx2="http://schemas.microsoft.com/office/drawing/2015/10/21/chartex" xmlns:cx3="http://schemas.microsoft.com/office/drawing/2016/5/9/chartex" xmlns:cx4="http://schemas.microsoft.com/office/drawing/2016/5/10/chartex" xmlns:cx5="http://schemas.microsoft.com/office/drawing/2016/5/11/chartex" xmlns:cx6="http://schemas.microsoft.com/office/drawing/2016/5/12/chartex" xmlns:cx7="http://schemas.microsoft.com/office/drawing/2016/5/13/chartex" xmlns:cx8="http://schemas.microsoft.com/office/drawing/2016/5/14/chartex" xmlns:mc="http://schemas.openxmlformats.org/markup-compatibility/2006" xmlns:aink="http://schemas.microsoft.com/office/drawing/2016/ink" xmlns:am3d="http://schemas.microsoft.com/office/drawing/2017/model3d" xmlns:o="urn:schemas-microsoft-com:office:office" xmlns:r="http://schemas.openxmlformats.org/officeDocument/2006/relationships" xmlns:m="http://schemas.openxmlformats.org/officeDocument/2006/math" xmlns:v="urn:schemas-microsoft-com:vml" xmlns:wp14="http://schemas.microsoft.com/office/word/2010/wordprocessingDrawing" xmlns:wp="http://schemas.openxmlformats.org/drawingml/2006/wordprocessingDrawing" xmlns:w10="urn:schemas-microsoft-com:office:word" xmlns:w="http://schemas.openxmlformats.org/wordprocessingml/2006/main" xmlns:w14="http://schemas.microsoft.com/office/word/2010/wordml" xmlns:w15="http://schemas.microsoft.com/office/word/2012/wordml" xmlns:w16cex="http://schemas.microsoft.com/office/word/2018/wordml/cex" xmlns:w16cid="http://schemas.microsoft.com/office/word/2016/wordml/cid" xmlns:w16="http://schemas.microsoft.com/office/word/2018/wordml" xmlns:w16sdtdh="http://schemas.microsoft.com/office/word/2020/wordml/sdtdatahash" xmlns:w16se="http://schemas.microsoft.com/office/word/2015/wordml/symex" xmlns:wpg="http://schemas.microsoft.com/office/word/2010/wordprocessingGroup" xmlns:wpi="http://schemas.microsoft.com/office/word/2010/wordprocessingInk" xmlns:wne="http://schemas.microsoft.com/office/word/2006/wordml" xmlns:wps="http://schemas.microsoft.com/office/word/2010/wordprocessingShape" mc:Ignorable="w14 w15 w16se w16cid w16 w16cex w16sdtdh wp14">
   <w:endnote w:type="separator" w:id="-1">
     <w:p>
       <w:r>
@@ -1803,7 +1742,7 @@
 </file>
 
 <file path=word/footer1.xml><?xml version="1.0" encoding="utf-8"?>
-<w:ftr xmlns:wpc="http://schemas.microsoft.com/office/word/2010/wordprocessingCanvas" xmlns:cx="http://schemas.microsoft.com/office/drawing/2014/chartex" xmlns:cx1="http://schemas.microsoft.com/office/drawing/2015/9/8/chartex" xmlns:cx2="http://schemas.microsoft.com/office/drawing/2015/10/21/chartex" xmlns:cx3="http://schemas.microsoft.com/office/drawing/2016/5/9/chartex" xmlns:cx4="http://schemas.microsoft.com/office/drawing/2016/5/10/chartex" xmlns:cx5="http://schemas.microsoft.com/office/drawing/2016/5/11/chartex" xmlns:cx6="http://schemas.microsoft.com/office/drawing/2016/5/12/chartex" xmlns:cx7="http://schemas.microsoft.com/office/drawing/2016/5/13/chartex" xmlns:cx8="http://schemas.microsoft.com/office/drawing/2016/5/14/chartex" xmlns:mc="http://schemas.openxmlformats.org/markup-compatibility/2006" xmlns:aink="http://schemas.microsoft.com/office/drawing/2016/ink" xmlns:am3d="http://schemas.microsoft.com/office/drawing/2017/model3d" xmlns:o="urn:schemas-microsoft-com:office:office" xmlns:oel="http://schemas.microsoft.com/office/2019/extlst" xmlns:r="http://schemas.openxmlformats.org/officeDocument/2006/relationships" xmlns:m="http://schemas.openxmlformats.org/officeDocument/2006/math" xmlns:v="urn:schemas-microsoft-com:vml" xmlns:wp14="http://schemas.microsoft.com/office/word/2010/wordprocessingDrawing" xmlns:wp="http://schemas.openxmlformats.org/drawingml/2006/wordprocessingDrawing" xmlns:w10="urn:schemas-microsoft-com:office:word" xmlns:w="http://schemas.openxmlformats.org/wordprocessingml/2006/main" xmlns:w14="http://schemas.microsoft.com/office/word/2010/wordml" xmlns:w15="http://schemas.microsoft.com/office/word/2012/wordml" xmlns:w16cex="http://schemas.microsoft.com/office/word/2018/wordml/cex" xmlns:w16cid="http://schemas.microsoft.com/office/word/2016/wordml/cid" xmlns:w16="http://schemas.microsoft.com/office/word/2018/wordml" xmlns:w16sdtdh="http://schemas.microsoft.com/office/word/2020/wordml/sdtdatahash" xmlns:w16se="http://schemas.microsoft.com/office/word/2015/wordml/symex" xmlns:wpg="http://schemas.microsoft.com/office/word/2010/wordprocessingGroup" xmlns:wpi="http://schemas.microsoft.com/office/word/2010/wordprocessingInk" xmlns:wne="http://schemas.microsoft.com/office/word/2006/wordml" xmlns:wps="http://schemas.microsoft.com/office/word/2010/wordprocessingShape" mc:Ignorable="w14 w15 w16se w16cid w16 w16cex w16sdtdh wp14">
+<w:ftr xmlns:wpc="http://schemas.microsoft.com/office/word/2010/wordprocessingCanvas" xmlns:cx="http://schemas.microsoft.com/office/drawing/2014/chartex" xmlns:cx1="http://schemas.microsoft.com/office/drawing/2015/9/8/chartex" xmlns:cx2="http://schemas.microsoft.com/office/drawing/2015/10/21/chartex" xmlns:cx3="http://schemas.microsoft.com/office/drawing/2016/5/9/chartex" xmlns:cx4="http://schemas.microsoft.com/office/drawing/2016/5/10/chartex" xmlns:cx5="http://schemas.microsoft.com/office/drawing/2016/5/11/chartex" xmlns:cx6="http://schemas.microsoft.com/office/drawing/2016/5/12/chartex" xmlns:cx7="http://schemas.microsoft.com/office/drawing/2016/5/13/chartex" xmlns:cx8="http://schemas.microsoft.com/office/drawing/2016/5/14/chartex" xmlns:mc="http://schemas.openxmlformats.org/markup-compatibility/2006" xmlns:aink="http://schemas.microsoft.com/office/drawing/2016/ink" xmlns:am3d="http://schemas.microsoft.com/office/drawing/2017/model3d" xmlns:o="urn:schemas-microsoft-com:office:office" xmlns:r="http://schemas.openxmlformats.org/officeDocument/2006/relationships" xmlns:m="http://schemas.openxmlformats.org/officeDocument/2006/math" xmlns:v="urn:schemas-microsoft-com:vml" xmlns:wp14="http://schemas.microsoft.com/office/word/2010/wordprocessingDrawing" xmlns:wp="http://schemas.openxmlformats.org/drawingml/2006/wordprocessingDrawing" xmlns:w10="urn:schemas-microsoft-com:office:word" xmlns:w="http://schemas.openxmlformats.org/wordprocessingml/2006/main" xmlns:w14="http://schemas.microsoft.com/office/word/2010/wordml" xmlns:w15="http://schemas.microsoft.com/office/word/2012/wordml" xmlns:w16cex="http://schemas.microsoft.com/office/word/2018/wordml/cex" xmlns:w16cid="http://schemas.microsoft.com/office/word/2016/wordml/cid" xmlns:w16="http://schemas.microsoft.com/office/word/2018/wordml" xmlns:w16sdtdh="http://schemas.microsoft.com/office/word/2020/wordml/sdtdatahash" xmlns:w16se="http://schemas.microsoft.com/office/word/2015/wordml/symex" xmlns:wpg="http://schemas.microsoft.com/office/word/2010/wordprocessingGroup" xmlns:wpi="http://schemas.microsoft.com/office/word/2010/wordprocessingInk" xmlns:wne="http://schemas.microsoft.com/office/word/2006/wordml" xmlns:wps="http://schemas.microsoft.com/office/word/2010/wordprocessingShape" mc:Ignorable="w14 w15 w16se w16cid w16 w16cex w16sdtdh wp14">
   <w:p>
     <w:pPr>
       <w:ind w:left="-1440"/>
@@ -1881,7 +1820,7 @@
 </file>
 
 <file path=word/footnotes.xml><?xml version="1.0" encoding="utf-8"?>
-<w:footnotes xmlns:wpc="http://schemas.microsoft.com/office/word/2010/wordprocessingCanvas" xmlns:cx="http://schemas.microsoft.com/office/drawing/2014/chartex" xmlns:cx1="http://schemas.microsoft.com/office/drawing/2015/9/8/chartex" xmlns:cx2="http://schemas.microsoft.com/office/drawing/2015/10/21/chartex" xmlns:cx3="http://schemas.microsoft.com/office/drawing/2016/5/9/chartex" xmlns:cx4="http://schemas.microsoft.com/office/drawing/2016/5/10/chartex" xmlns:cx5="http://schemas.microsoft.com/office/drawing/2016/5/11/chartex" xmlns:cx6="http://schemas.microsoft.com/office/drawing/2016/5/12/chartex" xmlns:cx7="http://schemas.microsoft.com/office/drawing/2016/5/13/chartex" xmlns:cx8="http://schemas.microsoft.com/office/drawing/2016/5/14/chartex" xmlns:mc="http://schemas.openxmlformats.org/markup-compatibility/2006" xmlns:aink="http://schemas.microsoft.com/office/drawing/2016/ink" xmlns:am3d="http://schemas.microsoft.com/office/drawing/2017/model3d" xmlns:o="urn:schemas-microsoft-com:office:office" xmlns:oel="http://schemas.microsoft.com/office/2019/extlst" xmlns:r="http://schemas.openxmlformats.org/officeDocument/2006/relationships" xmlns:m="http://schemas.openxmlformats.org/officeDocument/2006/math" xmlns:v="urn:schemas-microsoft-com:vml" xmlns:wp14="http://schemas.microsoft.com/office/word/2010/wordprocessingDrawing" xmlns:wp="http://schemas.openxmlformats.org/drawingml/2006/wordprocessingDrawing" xmlns:w10="urn:schemas-microsoft-com:office:word" xmlns:w="http://schemas.openxmlformats.org/wordprocessingml/2006/main" xmlns:w14="http://schemas.microsoft.com/office/word/2010/wordml" xmlns:w15="http://schemas.microsoft.com/office/word/2012/wordml" xmlns:w16cex="http://schemas.microsoft.com/office/word/2018/wordml/cex" xmlns:w16cid="http://schemas.microsoft.com/office/word/2016/wordml/cid" xmlns:w16="http://schemas.microsoft.com/office/word/2018/wordml" xmlns:w16sdtdh="http://schemas.microsoft.com/office/word/2020/wordml/sdtdatahash" xmlns:w16se="http://schemas.microsoft.com/office/word/2015/wordml/symex" xmlns:wpg="http://schemas.microsoft.com/office/word/2010/wordprocessingGroup" xmlns:wpi="http://schemas.microsoft.com/office/word/2010/wordprocessingInk" xmlns:wne="http://schemas.microsoft.com/office/word/2006/wordml" xmlns:wps="http://schemas.microsoft.com/office/word/2010/wordprocessingShape" mc:Ignorable="w14 w15 w16se w16cid w16 w16cex w16sdtdh wp14">
+<w:footnotes xmlns:wpc="http://schemas.microsoft.com/office/word/2010/wordprocessingCanvas" xmlns:cx="http://schemas.microsoft.com/office/drawing/2014/chartex" xmlns:cx1="http://schemas.microsoft.com/office/drawing/2015/9/8/chartex" xmlns:cx2="http://schemas.microsoft.com/office/drawing/2015/10/21/chartex" xmlns:cx3="http://schemas.microsoft.com/office/drawing/2016/5/9/chartex" xmlns:cx4="http://schemas.microsoft.com/office/drawing/2016/5/10/chartex" xmlns:cx5="http://schemas.microsoft.com/office/drawing/2016/5/11/chartex" xmlns:cx6="http://schemas.microsoft.com/office/drawing/2016/5/12/chartex" xmlns:cx7="http://schemas.microsoft.com/office/drawing/2016/5/13/chartex" xmlns:cx8="http://schemas.microsoft.com/office/drawing/2016/5/14/chartex" xmlns:mc="http://schemas.openxmlformats.org/markup-compatibility/2006" xmlns:aink="http://schemas.microsoft.com/office/drawing/2016/ink" xmlns:am3d="http://schemas.microsoft.com/office/drawing/2017/model3d" xmlns:o="urn:schemas-microsoft-com:office:office" xmlns:r="http://schemas.openxmlformats.org/officeDocument/2006/relationships" xmlns:m="http://schemas.openxmlformats.org/officeDocument/2006/math" xmlns:v="urn:schemas-microsoft-com:vml" xmlns:wp14="http://schemas.microsoft.com/office/word/2010/wordprocessingDrawing" xmlns:wp="http://schemas.openxmlformats.org/drawingml/2006/wordprocessingDrawing" xmlns:w10="urn:schemas-microsoft-com:office:word" xmlns:w="http://schemas.openxmlformats.org/wordprocessingml/2006/main" xmlns:w14="http://schemas.microsoft.com/office/word/2010/wordml" xmlns:w15="http://schemas.microsoft.com/office/word/2012/wordml" xmlns:w16cex="http://schemas.microsoft.com/office/word/2018/wordml/cex" xmlns:w16cid="http://schemas.microsoft.com/office/word/2016/wordml/cid" xmlns:w16="http://schemas.microsoft.com/office/word/2018/wordml" xmlns:w16sdtdh="http://schemas.microsoft.com/office/word/2020/wordml/sdtdatahash" xmlns:w16se="http://schemas.microsoft.com/office/word/2015/wordml/symex" xmlns:wpg="http://schemas.microsoft.com/office/word/2010/wordprocessingGroup" xmlns:wpi="http://schemas.microsoft.com/office/word/2010/wordprocessingInk" xmlns:wne="http://schemas.microsoft.com/office/word/2006/wordml" xmlns:wps="http://schemas.microsoft.com/office/word/2010/wordprocessingShape" mc:Ignorable="w14 w15 w16se w16cid w16 w16cex w16sdtdh wp14">
   <w:footnote w:type="separator" w:id="-1">
     <w:p>
       <w:r>
@@ -1900,7 +1839,7 @@
 </file>
 
 <file path=word/header1.xml><?xml version="1.0" encoding="utf-8"?>
-<w:hdr xmlns:wpc="http://schemas.microsoft.com/office/word/2010/wordprocessingCanvas" xmlns:cx="http://schemas.microsoft.com/office/drawing/2014/chartex" xmlns:cx1="http://schemas.microsoft.com/office/drawing/2015/9/8/chartex" xmlns:cx2="http://schemas.microsoft.com/office/drawing/2015/10/21/chartex" xmlns:cx3="http://schemas.microsoft.com/office/drawing/2016/5/9/chartex" xmlns:cx4="http://schemas.microsoft.com/office/drawing/2016/5/10/chartex" xmlns:cx5="http://schemas.microsoft.com/office/drawing/2016/5/11/chartex" xmlns:cx6="http://schemas.microsoft.com/office/drawing/2016/5/12/chartex" xmlns:cx7="http://schemas.microsoft.com/office/drawing/2016/5/13/chartex" xmlns:cx8="http://schemas.microsoft.com/office/drawing/2016/5/14/chartex" xmlns:mc="http://schemas.openxmlformats.org/markup-compatibility/2006" xmlns:aink="http://schemas.microsoft.com/office/drawing/2016/ink" xmlns:am3d="http://schemas.microsoft.com/office/drawing/2017/model3d" xmlns:o="urn:schemas-microsoft-com:office:office" xmlns:oel="http://schemas.microsoft.com/office/2019/extlst" xmlns:r="http://schemas.openxmlformats.org/officeDocument/2006/relationships" xmlns:m="http://schemas.openxmlformats.org/officeDocument/2006/math" xmlns:v="urn:schemas-microsoft-com:vml" xmlns:wp14="http://schemas.microsoft.com/office/word/2010/wordprocessingDrawing" xmlns:wp="http://schemas.openxmlformats.org/drawingml/2006/wordprocessingDrawing" xmlns:w10="urn:schemas-microsoft-com:office:word" xmlns:w="http://schemas.openxmlformats.org/wordprocessingml/2006/main" xmlns:w14="http://schemas.microsoft.com/office/word/2010/wordml" xmlns:w15="http://schemas.microsoft.com/office/word/2012/wordml" xmlns:w16cex="http://schemas.microsoft.com/office/word/2018/wordml/cex" xmlns:w16cid="http://schemas.microsoft.com/office/word/2016/wordml/cid" xmlns:w16="http://schemas.microsoft.com/office/word/2018/wordml" xmlns:w16sdtdh="http://schemas.microsoft.com/office/word/2020/wordml/sdtdatahash" xmlns:w16se="http://schemas.microsoft.com/office/word/2015/wordml/symex" xmlns:wpg="http://schemas.microsoft.com/office/word/2010/wordprocessingGroup" xmlns:wpi="http://schemas.microsoft.com/office/word/2010/wordprocessingInk" xmlns:wne="http://schemas.microsoft.com/office/word/2006/wordml" xmlns:wps="http://schemas.microsoft.com/office/word/2010/wordprocessingShape" mc:Ignorable="w14 w15 w16se w16cid w16 w16cex w16sdtdh wp14">
+<w:hdr xmlns:wpc="http://schemas.microsoft.com/office/word/2010/wordprocessingCanvas" xmlns:cx="http://schemas.microsoft.com/office/drawing/2014/chartex" xmlns:cx1="http://schemas.microsoft.com/office/drawing/2015/9/8/chartex" xmlns:cx2="http://schemas.microsoft.com/office/drawing/2015/10/21/chartex" xmlns:cx3="http://schemas.microsoft.com/office/drawing/2016/5/9/chartex" xmlns:cx4="http://schemas.microsoft.com/office/drawing/2016/5/10/chartex" xmlns:cx5="http://schemas.microsoft.com/office/drawing/2016/5/11/chartex" xmlns:cx6="http://schemas.microsoft.com/office/drawing/2016/5/12/chartex" xmlns:cx7="http://schemas.microsoft.com/office/drawing/2016/5/13/chartex" xmlns:cx8="http://schemas.microsoft.com/office/drawing/2016/5/14/chartex" xmlns:mc="http://schemas.openxmlformats.org/markup-compatibility/2006" xmlns:aink="http://schemas.microsoft.com/office/drawing/2016/ink" xmlns:am3d="http://schemas.microsoft.com/office/drawing/2017/model3d" xmlns:o="urn:schemas-microsoft-com:office:office" xmlns:r="http://schemas.openxmlformats.org/officeDocument/2006/relationships" xmlns:m="http://schemas.openxmlformats.org/officeDocument/2006/math" xmlns:v="urn:schemas-microsoft-com:vml" xmlns:wp14="http://schemas.microsoft.com/office/word/2010/wordprocessingDrawing" xmlns:wp="http://schemas.openxmlformats.org/drawingml/2006/wordprocessingDrawing" xmlns:w10="urn:schemas-microsoft-com:office:word" xmlns:w="http://schemas.openxmlformats.org/wordprocessingml/2006/main" xmlns:w14="http://schemas.microsoft.com/office/word/2010/wordml" xmlns:w15="http://schemas.microsoft.com/office/word/2012/wordml" xmlns:w16cex="http://schemas.microsoft.com/office/word/2018/wordml/cex" xmlns:w16cid="http://schemas.microsoft.com/office/word/2016/wordml/cid" xmlns:w16="http://schemas.microsoft.com/office/word/2018/wordml" xmlns:w16sdtdh="http://schemas.microsoft.com/office/word/2020/wordml/sdtdatahash" xmlns:w16se="http://schemas.microsoft.com/office/word/2015/wordml/symex" xmlns:wpg="http://schemas.microsoft.com/office/word/2010/wordprocessingGroup" xmlns:wpi="http://schemas.microsoft.com/office/word/2010/wordprocessingInk" xmlns:wne="http://schemas.microsoft.com/office/word/2006/wordml" xmlns:wps="http://schemas.microsoft.com/office/word/2010/wordprocessingShape" mc:Ignorable="w14 w15 w16se w16cid w16 w16cex w16sdtdh wp14">
   <w:p>
     <w:pPr>
       <w:jc w:val="left"/>
@@ -3484,6 +3423,15 @@
 </file>
 
 <file path=customXml/item1.xml><?xml version="1.0" encoding="utf-8"?>
+<?mso-contentType ?>
+<FormTemplates xmlns="http://schemas.microsoft.com/sharepoint/v3/contenttype/forms">
+  <Display>DocumentLibraryForm</Display>
+  <Edit>DocumentLibraryForm</Edit>
+  <New>DocumentLibraryForm</New>
+</FormTemplates>
+</file>
+
+<file path=customXml/item2.xml><?xml version="1.0" encoding="utf-8"?>
 <ct:contentTypeSchema xmlns:ct="http://schemas.microsoft.com/office/2006/metadata/contentType" xmlns:ma="http://schemas.microsoft.com/office/2006/metadata/properties/metaAttributes" ct:_="" ma:_="" ma:contentTypeName="Documento" ma:contentTypeID="0x01010024E6162BA35B74489B9F186ECAACE699" ma:contentTypeVersion="11" ma:contentTypeDescription="Crear nuevo documento." ma:contentTypeScope="" ma:versionID="2b60e2082677cbe1a33b742632931658">
   <xsd:schema xmlns:xsd="http://www.w3.org/2001/XMLSchema" xmlns:xs="http://www.w3.org/2001/XMLSchema" xmlns:p="http://schemas.microsoft.com/office/2006/metadata/properties" xmlns:ns2="13466909-b790-4f8d-8aa0-9fb337e19839" xmlns:ns3="cba81919-ea1c-4900-9815-f993f283e67a" targetNamespace="http://schemas.microsoft.com/office/2006/metadata/properties" ma:root="true" ma:fieldsID="3420d4c0ed1cf7852bc3b5531b7e271b" ns2:_="" ns3:_="">
     <xsd:import namespace="13466909-b790-4f8d-8aa0-9fb337e19839"/>
@@ -3694,16 +3642,15 @@
 </ct:contentTypeSchema>
 </file>
 
-<file path=customXml/item2.xml><?xml version="1.0" encoding="utf-8"?>
-<?mso-contentType ?>
-<FormTemplates xmlns="http://schemas.microsoft.com/sharepoint/v3/contenttype/forms">
-  <Display>DocumentLibraryForm</Display>
-  <Edit>DocumentLibraryForm</Edit>
-  <New>DocumentLibraryForm</New>
-</FormTemplates>
+<file path=customXml/itemProps1.xml><?xml version="1.0" encoding="utf-8"?>
+<ds:datastoreItem xmlns:ds="http://schemas.openxmlformats.org/officeDocument/2006/customXml" ds:itemID="{2203B608-0D79-4AB4-9356-4C1BEB8AFC94}">
+  <ds:schemaRefs>
+    <ds:schemaRef ds:uri="http://schemas.microsoft.com/sharepoint/v3/contenttype/forms"/>
+  </ds:schemaRefs>
+</ds:datastoreItem>
 </file>
 
-<file path=customXml/itemProps1.xml><?xml version="1.0" encoding="utf-8"?>
+<file path=customXml/itemProps2.xml><?xml version="1.0" encoding="utf-8"?>
 <ds:datastoreItem xmlns:ds="http://schemas.openxmlformats.org/officeDocument/2006/customXml" ds:itemID="{490FF41E-1AAB-44EA-95D9-389D036066C9}">
   <ds:schemaRefs>
     <ds:schemaRef ds:uri="http://schemas.microsoft.com/office/2006/metadata/contentType"/>
@@ -3720,12 +3667,4 @@
     <ds:schemaRef ds:uri="http://schemas.microsoft.com/internal/obd"/>
   </ds:schemaRefs>
 </ds:datastoreItem>
-</file>
-
-<file path=customXml/itemProps2.xml><?xml version="1.0" encoding="utf-8"?>
-<ds:datastoreItem xmlns:ds="http://schemas.openxmlformats.org/officeDocument/2006/customXml" ds:itemID="{2203B608-0D79-4AB4-9356-4C1BEB8AFC94}">
-  <ds:schemaRefs>
-    <ds:schemaRef ds:uri="http://schemas.microsoft.com/sharepoint/v3/contenttype/forms"/>
-  </ds:schemaRefs>
-</ds:datastoreItem>
 </file>
</xml_diff>

<commit_message>
Agregar cambios en CoordinadorController.php, reportes.php, temp.docx y create.blade.php
</commit_message>
<xml_diff>
--- a/public/template/temp.docx
+++ b/public/template/temp.docx
@@ -304,6 +304,77 @@
                 <w:szCs w:val="20"/>
               </w:rPr>
               <w:t>${medidor}</w:t>
+            </w:r>
+          </w:p>
+        </w:tc>
+      </w:tr>
+      <w:tr>
+        <w:trPr>
+          <w:trHeight w:val="400"/>
+        </w:trPr>
+        <w:tc>
+          <w:tcPr>
+            <w:tcW w:w="2445" w:type="dxa"/>
+            <w:shd w:val="clear" w:color="auto" w:fill="F3F3F3"/>
+            <w:tcMar>
+              <w:top w:w="100" w:type="dxa"/>
+              <w:left w:w="100" w:type="dxa"/>
+              <w:bottom w:w="100" w:type="dxa"/>
+              <w:right w:w="100" w:type="dxa"/>
+            </w:tcMar>
+            <w:vAlign w:val="center"/>
+          </w:tcPr>
+          <w:p>
+            <w:pPr>
+              <w:widowControl w:val="0"/>
+              <w:ind w:left="0"/>
+              <w:rPr>
+                <w:rFonts w:ascii="Nunito" w:eastAsia="Nunito" w:hAnsi="Nunito" w:cs="Nunito"/>
+                <w:b/>
+                <w:sz w:val="20"/>
+                <w:szCs w:val="20"/>
+              </w:rPr>
+            </w:pPr>
+            <w:r>
+              <w:rPr>
+                <w:rFonts w:ascii="Nunito" w:eastAsia="Nunito" w:hAnsi="Nunito" w:cs="Nunito"/>
+                <w:b/>
+                <w:sz w:val="20"/>
+                <w:szCs w:val="20"/>
+              </w:rPr>
+              <w:t>Medidor Anomalia</w:t>
+            </w:r>
+          </w:p>
+        </w:tc>
+        <w:tc>
+          <w:tcPr>
+            <w:tcW w:w="7320" w:type="dxa"/>
+            <w:tcMar>
+              <w:top w:w="100" w:type="dxa"/>
+              <w:left w:w="100" w:type="dxa"/>
+              <w:bottom w:w="100" w:type="dxa"/>
+              <w:right w:w="100" w:type="dxa"/>
+            </w:tcMar>
+            <w:vAlign w:val="center"/>
+          </w:tcPr>
+          <w:p>
+            <w:pPr>
+              <w:widowControl w:val="0"/>
+              <w:ind w:left="0"/>
+              <w:jc w:val="left"/>
+              <w:rPr>
+                <w:rFonts w:ascii="Nunito" w:eastAsia="Nunito" w:hAnsi="Nunito" w:cs="Nunito"/>
+                <w:sz w:val="20"/>
+                <w:szCs w:val="20"/>
+              </w:rPr>
+            </w:pPr>
+            <w:r>
+              <w:rPr>
+                <w:rFonts w:ascii="Nunito" w:eastAsia="Nunito" w:hAnsi="Nunito" w:cs="Nunito"/>
+                <w:sz w:val="20"/>
+                <w:szCs w:val="20"/>
+              </w:rPr>
+              <w:t>${medidor_anomalia}</w:t>
             </w:r>
           </w:p>
         </w:tc>
@@ -3423,15 +3494,6 @@
 </file>
 
 <file path=customXml/item1.xml><?xml version="1.0" encoding="utf-8"?>
-<?mso-contentType ?>
-<FormTemplates xmlns="http://schemas.microsoft.com/sharepoint/v3/contenttype/forms">
-  <Display>DocumentLibraryForm</Display>
-  <Edit>DocumentLibraryForm</Edit>
-  <New>DocumentLibraryForm</New>
-</FormTemplates>
-</file>
-
-<file path=customXml/item2.xml><?xml version="1.0" encoding="utf-8"?>
 <ct:contentTypeSchema xmlns:ct="http://schemas.microsoft.com/office/2006/metadata/contentType" xmlns:ma="http://schemas.microsoft.com/office/2006/metadata/properties/metaAttributes" ct:_="" ma:_="" ma:contentTypeName="Documento" ma:contentTypeID="0x01010024E6162BA35B74489B9F186ECAACE699" ma:contentTypeVersion="11" ma:contentTypeDescription="Crear nuevo documento." ma:contentTypeScope="" ma:versionID="2b60e2082677cbe1a33b742632931658">
   <xsd:schema xmlns:xsd="http://www.w3.org/2001/XMLSchema" xmlns:xs="http://www.w3.org/2001/XMLSchema" xmlns:p="http://schemas.microsoft.com/office/2006/metadata/properties" xmlns:ns2="13466909-b790-4f8d-8aa0-9fb337e19839" xmlns:ns3="cba81919-ea1c-4900-9815-f993f283e67a" targetNamespace="http://schemas.microsoft.com/office/2006/metadata/properties" ma:root="true" ma:fieldsID="3420d4c0ed1cf7852bc3b5531b7e271b" ns2:_="" ns3:_="">
     <xsd:import namespace="13466909-b790-4f8d-8aa0-9fb337e19839"/>
@@ -3642,15 +3704,16 @@
 </ct:contentTypeSchema>
 </file>
 
-<file path=customXml/itemProps1.xml><?xml version="1.0" encoding="utf-8"?>
-<ds:datastoreItem xmlns:ds="http://schemas.openxmlformats.org/officeDocument/2006/customXml" ds:itemID="{2203B608-0D79-4AB4-9356-4C1BEB8AFC94}">
-  <ds:schemaRefs>
-    <ds:schemaRef ds:uri="http://schemas.microsoft.com/sharepoint/v3/contenttype/forms"/>
-  </ds:schemaRefs>
-</ds:datastoreItem>
+<file path=customXml/item2.xml><?xml version="1.0" encoding="utf-8"?>
+<?mso-contentType ?>
+<FormTemplates xmlns="http://schemas.microsoft.com/sharepoint/v3/contenttype/forms">
+  <Display>DocumentLibraryForm</Display>
+  <Edit>DocumentLibraryForm</Edit>
+  <New>DocumentLibraryForm</New>
+</FormTemplates>
 </file>
 
-<file path=customXml/itemProps2.xml><?xml version="1.0" encoding="utf-8"?>
+<file path=customXml/itemProps1.xml><?xml version="1.0" encoding="utf-8"?>
 <ds:datastoreItem xmlns:ds="http://schemas.openxmlformats.org/officeDocument/2006/customXml" ds:itemID="{490FF41E-1AAB-44EA-95D9-389D036066C9}">
   <ds:schemaRefs>
     <ds:schemaRef ds:uri="http://schemas.microsoft.com/office/2006/metadata/contentType"/>
@@ -3667,4 +3730,12 @@
     <ds:schemaRef ds:uri="http://schemas.microsoft.com/internal/obd"/>
   </ds:schemaRefs>
 </ds:datastoreItem>
+</file>
+
+<file path=customXml/itemProps2.xml><?xml version="1.0" encoding="utf-8"?>
+<ds:datastoreItem xmlns:ds="http://schemas.openxmlformats.org/officeDocument/2006/customXml" ds:itemID="{2203B608-0D79-4AB4-9356-4C1BEB8AFC94}">
+  <ds:schemaRefs>
+    <ds:schemaRef ds:uri="http://schemas.microsoft.com/sharepoint/v3/contenttype/forms"/>
+  </ds:schemaRefs>
+</ds:datastoreItem>
 </file>
</xml_diff>

<commit_message>
Agregar cambios en reportes.php y create.blade.php para incluir el campo 'medidor_cambio' en el formulario de creación de agentes
</commit_message>
<xml_diff>
--- a/public/template/temp.docx
+++ b/public/template/temp.docx
@@ -232,7 +232,27 @@
                 <w:szCs w:val="20"/>
                 <w:lang w:val="es-ES"/>
               </w:rPr>
-              <w:t>${direccion}</w:t>
+              <w:t>${</w:t>
+            </w:r>
+            <w:proofErr w:type="spellStart"/>
+            <w:r>
+              <w:rPr>
+                <w:rFonts w:ascii="Nunito" w:eastAsia="Nunito" w:hAnsi="Nunito" w:cs="Nunito"/>
+                <w:sz w:val="20"/>
+                <w:szCs w:val="20"/>
+                <w:lang w:val="es-ES"/>
+              </w:rPr>
+              <w:t>direccion</w:t>
+            </w:r>
+            <w:proofErr w:type="spellEnd"/>
+            <w:r>
+              <w:rPr>
+                <w:rFonts w:ascii="Nunito" w:eastAsia="Nunito" w:hAnsi="Nunito" w:cs="Nunito"/>
+                <w:sz w:val="20"/>
+                <w:szCs w:val="20"/>
+                <w:lang w:val="es-ES"/>
+              </w:rPr>
+              <w:t>}</w:t>
             </w:r>
           </w:p>
         </w:tc>
@@ -342,8 +362,19 @@
                 <w:sz w:val="20"/>
                 <w:szCs w:val="20"/>
               </w:rPr>
-              <w:t>Medidor Anomalia</w:t>
-            </w:r>
+              <w:t xml:space="preserve">Medidor </w:t>
+            </w:r>
+            <w:proofErr w:type="spellStart"/>
+            <w:r>
+              <w:rPr>
+                <w:rFonts w:ascii="Nunito" w:eastAsia="Nunito" w:hAnsi="Nunito" w:cs="Nunito"/>
+                <w:b/>
+                <w:sz w:val="20"/>
+                <w:szCs w:val="20"/>
+              </w:rPr>
+              <w:t>Anomalia</w:t>
+            </w:r>
+            <w:proofErr w:type="spellEnd"/>
           </w:p>
         </w:tc>
         <w:tc>
@@ -374,7 +405,25 @@
                 <w:sz w:val="20"/>
                 <w:szCs w:val="20"/>
               </w:rPr>
-              <w:t>${medidor_anomalia}</w:t>
+              <w:t>${</w:t>
+            </w:r>
+            <w:proofErr w:type="spellStart"/>
+            <w:r>
+              <w:rPr>
+                <w:rFonts w:ascii="Nunito" w:eastAsia="Nunito" w:hAnsi="Nunito" w:cs="Nunito"/>
+                <w:sz w:val="20"/>
+                <w:szCs w:val="20"/>
+              </w:rPr>
+              <w:t>medidor_anomalia</w:t>
+            </w:r>
+            <w:proofErr w:type="spellEnd"/>
+            <w:r>
+              <w:rPr>
+                <w:rFonts w:ascii="Nunito" w:eastAsia="Nunito" w:hAnsi="Nunito" w:cs="Nunito"/>
+                <w:sz w:val="20"/>
+                <w:szCs w:val="20"/>
+              </w:rPr>
+              <w:t>}</w:t>
             </w:r>
           </w:p>
         </w:tc>
@@ -413,8 +462,19 @@
                 <w:sz w:val="20"/>
                 <w:szCs w:val="20"/>
               </w:rPr>
-              <w:t>Lectura N°</w:t>
-            </w:r>
+              <w:t xml:space="preserve">Lectura </w:t>
+            </w:r>
+            <w:proofErr w:type="spellStart"/>
+            <w:r>
+              <w:rPr>
+                <w:rFonts w:ascii="Nunito" w:eastAsia="Nunito" w:hAnsi="Nunito" w:cs="Nunito"/>
+                <w:b/>
+                <w:sz w:val="20"/>
+                <w:szCs w:val="20"/>
+              </w:rPr>
+              <w:t>N°</w:t>
+            </w:r>
+            <w:proofErr w:type="spellEnd"/>
           </w:p>
         </w:tc>
         <w:tc>
@@ -1188,7 +1248,27 @@
                 <w:sz w:val="20"/>
                 <w:szCs w:val="20"/>
               </w:rPr>
-              <w:t>Foto N° lectura</w:t>
+              <w:t xml:space="preserve">Foto </w:t>
+            </w:r>
+            <w:proofErr w:type="spellStart"/>
+            <w:r>
+              <w:rPr>
+                <w:rFonts w:ascii="Nunito" w:eastAsia="Nunito" w:hAnsi="Nunito" w:cs="Nunito"/>
+                <w:b/>
+                <w:sz w:val="20"/>
+                <w:szCs w:val="20"/>
+              </w:rPr>
+              <w:t>N°</w:t>
+            </w:r>
+            <w:proofErr w:type="spellEnd"/>
+            <w:r>
+              <w:rPr>
+                <w:rFonts w:ascii="Nunito" w:eastAsia="Nunito" w:hAnsi="Nunito" w:cs="Nunito"/>
+                <w:b/>
+                <w:sz w:val="20"/>
+                <w:szCs w:val="20"/>
+              </w:rPr>
+              <w:t xml:space="preserve"> lectura</w:t>
             </w:r>
           </w:p>
         </w:tc>
@@ -1281,7 +1361,27 @@
                 <w:sz w:val="20"/>
                 <w:szCs w:val="20"/>
               </w:rPr>
-              <w:t>Foto N° medidor</w:t>
+              <w:t xml:space="preserve">Foto </w:t>
+            </w:r>
+            <w:proofErr w:type="spellStart"/>
+            <w:r>
+              <w:rPr>
+                <w:rFonts w:ascii="Nunito" w:eastAsia="Nunito" w:hAnsi="Nunito" w:cs="Nunito"/>
+                <w:b/>
+                <w:sz w:val="20"/>
+                <w:szCs w:val="20"/>
+              </w:rPr>
+              <w:t>N°</w:t>
+            </w:r>
+            <w:proofErr w:type="spellEnd"/>
+            <w:r>
+              <w:rPr>
+                <w:rFonts w:ascii="Nunito" w:eastAsia="Nunito" w:hAnsi="Nunito" w:cs="Nunito"/>
+                <w:b/>
+                <w:sz w:val="20"/>
+                <w:szCs w:val="20"/>
+              </w:rPr>
+              <w:t xml:space="preserve"> medidor</w:t>
             </w:r>
           </w:p>
         </w:tc>
@@ -1588,6 +1688,63 @@
           <w:szCs w:val="28"/>
         </w:rPr>
       </w:pPr>
+      <w:r>
+        <w:rPr>
+          <w:rFonts w:ascii="Nunito" w:eastAsia="Nunito" w:hAnsi="Nunito" w:cs="Nunito"/>
+          <w:noProof/>
+          <w:sz w:val="12"/>
+          <w:szCs w:val="12"/>
+        </w:rPr>
+        <w:drawing>
+          <wp:anchor distT="0" distB="0" distL="114300" distR="114300" simplePos="0" relativeHeight="251658240" behindDoc="1" locked="0" layoutInCell="1" allowOverlap="1" wp14:anchorId="1DB8B1EE" wp14:editId="05D90B79">
+            <wp:simplePos x="0" y="0"/>
+            <wp:positionH relativeFrom="column">
+              <wp:posOffset>4343400</wp:posOffset>
+            </wp:positionH>
+            <wp:positionV relativeFrom="paragraph">
+              <wp:posOffset>208915</wp:posOffset>
+            </wp:positionV>
+            <wp:extent cx="1590675" cy="638175"/>
+            <wp:effectExtent l="0" t="0" r="9525" b="9525"/>
+            <wp:wrapNone/>
+            <wp:docPr id="2" name="Imagen 2"/>
+            <wp:cNvGraphicFramePr>
+              <a:graphicFrameLocks xmlns:a="http://schemas.openxmlformats.org/drawingml/2006/main" noChangeAspect="1"/>
+            </wp:cNvGraphicFramePr>
+            <a:graphic xmlns:a="http://schemas.openxmlformats.org/drawingml/2006/main">
+              <a:graphicData uri="http://schemas.openxmlformats.org/drawingml/2006/picture">
+                <pic:pic xmlns:pic="http://schemas.openxmlformats.org/drawingml/2006/picture">
+                  <pic:nvPicPr>
+                    <pic:cNvPr id="2" name="Imagen 2"/>
+                    <pic:cNvPicPr/>
+                  </pic:nvPicPr>
+                  <pic:blipFill>
+                    <a:blip r:embed="rId8">
+                      <a:extLst>
+                        <a:ext uri="{28A0092B-C50C-407E-A947-70E740481C1C}">
+                          <a14:useLocalDpi xmlns:a14="http://schemas.microsoft.com/office/drawing/2010/main" val="0"/>
+                        </a:ext>
+                      </a:extLst>
+                    </a:blip>
+                    <a:stretch>
+                      <a:fillRect/>
+                    </a:stretch>
+                  </pic:blipFill>
+                  <pic:spPr>
+                    <a:xfrm>
+                      <a:off x="0" y="0"/>
+                      <a:ext cx="1590675" cy="638175"/>
+                    </a:xfrm>
+                    <a:prstGeom prst="rect">
+                      <a:avLst/>
+                    </a:prstGeom>
+                  </pic:spPr>
+                </pic:pic>
+              </a:graphicData>
+            </a:graphic>
+          </wp:anchor>
+        </w:drawing>
+      </w:r>
     </w:p>
     <w:p>
       <w:pPr>
@@ -1600,49 +1757,6 @@
           <w:szCs w:val="12"/>
         </w:rPr>
       </w:pPr>
-      <w:r>
-        <w:rPr>
-          <w:rFonts w:ascii="Nunito" w:eastAsia="Nunito" w:hAnsi="Nunito" w:cs="Nunito"/>
-          <w:noProof/>
-          <w:sz w:val="12"/>
-          <w:szCs w:val="12"/>
-        </w:rPr>
-        <w:drawing>
-          <wp:inline distT="114300" distB="114300" distL="114300" distR="114300" wp14:anchorId="3B754A1B" wp14:editId="3B754A1C">
-            <wp:extent cx="2142324" cy="625227"/>
-            <wp:effectExtent l="0" t="0" r="0" b="0"/>
-            <wp:docPr id="3" name="image1.jpg"/>
-            <wp:cNvGraphicFramePr/>
-            <a:graphic xmlns:a="http://schemas.openxmlformats.org/drawingml/2006/main">
-              <a:graphicData uri="http://schemas.openxmlformats.org/drawingml/2006/picture">
-                <pic:pic xmlns:pic="http://schemas.openxmlformats.org/drawingml/2006/picture">
-                  <pic:nvPicPr>
-                    <pic:cNvPr id="0" name="image1.jpg"/>
-                    <pic:cNvPicPr preferRelativeResize="0"/>
-                  </pic:nvPicPr>
-                  <pic:blipFill>
-                    <a:blip r:embed="rId8"/>
-                    <a:srcRect/>
-                    <a:stretch>
-                      <a:fillRect/>
-                    </a:stretch>
-                  </pic:blipFill>
-                  <pic:spPr>
-                    <a:xfrm>
-                      <a:off x="0" y="0"/>
-                      <a:ext cx="2142324" cy="625227"/>
-                    </a:xfrm>
-                    <a:prstGeom prst="rect">
-                      <a:avLst/>
-                    </a:prstGeom>
-                    <a:ln/>
-                  </pic:spPr>
-                </pic:pic>
-              </a:graphicData>
-            </a:graphic>
-          </wp:inline>
-        </w:drawing>
-      </w:r>
     </w:p>
     <w:p>
       <w:pPr>
@@ -1760,8 +1874,19 @@
           <w:sz w:val="32"/>
           <w:szCs w:val="32"/>
         </w:rPr>
-        <w:t xml:space="preserve"> Cuadro Brunal</w:t>
+        <w:t xml:space="preserve"> Cuadro </w:t>
       </w:r>
+      <w:proofErr w:type="spellStart"/>
+      <w:r>
+        <w:rPr>
+          <w:rFonts w:ascii="Nunito" w:eastAsia="Nunito" w:hAnsi="Nunito" w:cs="Nunito"/>
+          <w:b/>
+          <w:sz w:val="32"/>
+          <w:szCs w:val="32"/>
+        </w:rPr>
+        <w:t>Brunal</w:t>
+      </w:r>
+      <w:proofErr w:type="spellEnd"/>
       <w:r>
         <w:rPr>
           <w:rFonts w:ascii="Nunito" w:eastAsia="Nunito" w:hAnsi="Nunito" w:cs="Nunito"/>
@@ -3494,6 +3619,15 @@
 </file>
 
 <file path=customXml/item1.xml><?xml version="1.0" encoding="utf-8"?>
+<?mso-contentType ?>
+<FormTemplates xmlns="http://schemas.microsoft.com/sharepoint/v3/contenttype/forms">
+  <Display>DocumentLibraryForm</Display>
+  <Edit>DocumentLibraryForm</Edit>
+  <New>DocumentLibraryForm</New>
+</FormTemplates>
+</file>
+
+<file path=customXml/item2.xml><?xml version="1.0" encoding="utf-8"?>
 <ct:contentTypeSchema xmlns:ct="http://schemas.microsoft.com/office/2006/metadata/contentType" xmlns:ma="http://schemas.microsoft.com/office/2006/metadata/properties/metaAttributes" ct:_="" ma:_="" ma:contentTypeName="Documento" ma:contentTypeID="0x01010024E6162BA35B74489B9F186ECAACE699" ma:contentTypeVersion="11" ma:contentTypeDescription="Crear nuevo documento." ma:contentTypeScope="" ma:versionID="2b60e2082677cbe1a33b742632931658">
   <xsd:schema xmlns:xsd="http://www.w3.org/2001/XMLSchema" xmlns:xs="http://www.w3.org/2001/XMLSchema" xmlns:p="http://schemas.microsoft.com/office/2006/metadata/properties" xmlns:ns2="13466909-b790-4f8d-8aa0-9fb337e19839" xmlns:ns3="cba81919-ea1c-4900-9815-f993f283e67a" targetNamespace="http://schemas.microsoft.com/office/2006/metadata/properties" ma:root="true" ma:fieldsID="3420d4c0ed1cf7852bc3b5531b7e271b" ns2:_="" ns3:_="">
     <xsd:import namespace="13466909-b790-4f8d-8aa0-9fb337e19839"/>
@@ -3704,16 +3838,15 @@
 </ct:contentTypeSchema>
 </file>
 
-<file path=customXml/item2.xml><?xml version="1.0" encoding="utf-8"?>
-<?mso-contentType ?>
-<FormTemplates xmlns="http://schemas.microsoft.com/sharepoint/v3/contenttype/forms">
-  <Display>DocumentLibraryForm</Display>
-  <Edit>DocumentLibraryForm</Edit>
-  <New>DocumentLibraryForm</New>
-</FormTemplates>
+<file path=customXml/itemProps1.xml><?xml version="1.0" encoding="utf-8"?>
+<ds:datastoreItem xmlns:ds="http://schemas.openxmlformats.org/officeDocument/2006/customXml" ds:itemID="{2203B608-0D79-4AB4-9356-4C1BEB8AFC94}">
+  <ds:schemaRefs>
+    <ds:schemaRef ds:uri="http://schemas.microsoft.com/sharepoint/v3/contenttype/forms"/>
+  </ds:schemaRefs>
+</ds:datastoreItem>
 </file>
 
-<file path=customXml/itemProps1.xml><?xml version="1.0" encoding="utf-8"?>
+<file path=customXml/itemProps2.xml><?xml version="1.0" encoding="utf-8"?>
 <ds:datastoreItem xmlns:ds="http://schemas.openxmlformats.org/officeDocument/2006/customXml" ds:itemID="{490FF41E-1AAB-44EA-95D9-389D036066C9}">
   <ds:schemaRefs>
     <ds:schemaRef ds:uri="http://schemas.microsoft.com/office/2006/metadata/contentType"/>
@@ -3730,12 +3863,4 @@
     <ds:schemaRef ds:uri="http://schemas.microsoft.com/internal/obd"/>
   </ds:schemaRefs>
 </ds:datastoreItem>
-</file>
-
-<file path=customXml/itemProps2.xml><?xml version="1.0" encoding="utf-8"?>
-<ds:datastoreItem xmlns:ds="http://schemas.openxmlformats.org/officeDocument/2006/customXml" ds:itemID="{2203B608-0D79-4AB4-9356-4C1BEB8AFC94}">
-  <ds:schemaRefs>
-    <ds:schemaRef ds:uri="http://schemas.microsoft.com/sharepoint/v3/contenttype/forms"/>
-  </ds:schemaRefs>
-</ds:datastoreItem>
 </file>
</xml_diff>

<commit_message>
Actualizar validación de campos requeridos en reportes.php y CoordinadorController.php
</commit_message>
<xml_diff>
--- a/public/template/temp.docx
+++ b/public/template/temp.docx
@@ -232,27 +232,7 @@
                 <w:szCs w:val="20"/>
                 <w:lang w:val="es-ES"/>
               </w:rPr>
-              <w:t>${</w:t>
-            </w:r>
-            <w:proofErr w:type="spellStart"/>
-            <w:r>
-              <w:rPr>
-                <w:rFonts w:ascii="Nunito" w:eastAsia="Nunito" w:hAnsi="Nunito" w:cs="Nunito"/>
-                <w:sz w:val="20"/>
-                <w:szCs w:val="20"/>
-                <w:lang w:val="es-ES"/>
-              </w:rPr>
-              <w:t>direccion</w:t>
-            </w:r>
-            <w:proofErr w:type="spellEnd"/>
-            <w:r>
-              <w:rPr>
-                <w:rFonts w:ascii="Nunito" w:eastAsia="Nunito" w:hAnsi="Nunito" w:cs="Nunito"/>
-                <w:sz w:val="20"/>
-                <w:szCs w:val="20"/>
-                <w:lang w:val="es-ES"/>
-              </w:rPr>
-              <w:t>}</w:t>
+              <w:t>${direccion}</w:t>
             </w:r>
           </w:p>
         </w:tc>
@@ -364,7 +344,6 @@
               </w:rPr>
               <w:t xml:space="preserve">Medidor </w:t>
             </w:r>
-            <w:proofErr w:type="spellStart"/>
             <w:r>
               <w:rPr>
                 <w:rFonts w:ascii="Nunito" w:eastAsia="Nunito" w:hAnsi="Nunito" w:cs="Nunito"/>
@@ -372,9 +351,8 @@
                 <w:sz w:val="20"/>
                 <w:szCs w:val="20"/>
               </w:rPr>
-              <w:t>Anomalia</w:t>
-            </w:r>
-            <w:proofErr w:type="spellEnd"/>
+              <w:t>Anomalía</w:t>
+            </w:r>
           </w:p>
         </w:tc>
         <w:tc>
@@ -462,19 +440,8 @@
                 <w:sz w:val="20"/>
                 <w:szCs w:val="20"/>
               </w:rPr>
-              <w:t xml:space="preserve">Lectura </w:t>
-            </w:r>
-            <w:proofErr w:type="spellStart"/>
-            <w:r>
-              <w:rPr>
-                <w:rFonts w:ascii="Nunito" w:eastAsia="Nunito" w:hAnsi="Nunito" w:cs="Nunito"/>
-                <w:b/>
-                <w:sz w:val="20"/>
-                <w:szCs w:val="20"/>
-              </w:rPr>
-              <w:t>N°</w:t>
-            </w:r>
-            <w:proofErr w:type="spellEnd"/>
+              <w:t>Lectura N°</w:t>
+            </w:r>
           </w:p>
         </w:tc>
         <w:tc>
@@ -1248,27 +1215,7 @@
                 <w:sz w:val="20"/>
                 <w:szCs w:val="20"/>
               </w:rPr>
-              <w:t xml:space="preserve">Foto </w:t>
-            </w:r>
-            <w:proofErr w:type="spellStart"/>
-            <w:r>
-              <w:rPr>
-                <w:rFonts w:ascii="Nunito" w:eastAsia="Nunito" w:hAnsi="Nunito" w:cs="Nunito"/>
-                <w:b/>
-                <w:sz w:val="20"/>
-                <w:szCs w:val="20"/>
-              </w:rPr>
-              <w:t>N°</w:t>
-            </w:r>
-            <w:proofErr w:type="spellEnd"/>
-            <w:r>
-              <w:rPr>
-                <w:rFonts w:ascii="Nunito" w:eastAsia="Nunito" w:hAnsi="Nunito" w:cs="Nunito"/>
-                <w:b/>
-                <w:sz w:val="20"/>
-                <w:szCs w:val="20"/>
-              </w:rPr>
-              <w:t xml:space="preserve"> lectura</w:t>
+              <w:t>Foto N° lectura</w:t>
             </w:r>
           </w:p>
         </w:tc>
@@ -1361,27 +1308,7 @@
                 <w:sz w:val="20"/>
                 <w:szCs w:val="20"/>
               </w:rPr>
-              <w:t xml:space="preserve">Foto </w:t>
-            </w:r>
-            <w:proofErr w:type="spellStart"/>
-            <w:r>
-              <w:rPr>
-                <w:rFonts w:ascii="Nunito" w:eastAsia="Nunito" w:hAnsi="Nunito" w:cs="Nunito"/>
-                <w:b/>
-                <w:sz w:val="20"/>
-                <w:szCs w:val="20"/>
-              </w:rPr>
-              <w:t>N°</w:t>
-            </w:r>
-            <w:proofErr w:type="spellEnd"/>
-            <w:r>
-              <w:rPr>
-                <w:rFonts w:ascii="Nunito" w:eastAsia="Nunito" w:hAnsi="Nunito" w:cs="Nunito"/>
-                <w:b/>
-                <w:sz w:val="20"/>
-                <w:szCs w:val="20"/>
-              </w:rPr>
-              <w:t xml:space="preserve"> medidor</w:t>
+              <w:t>Foto N° medidor</w:t>
             </w:r>
           </w:p>
         </w:tc>
@@ -3619,15 +3546,6 @@
 </file>
 
 <file path=customXml/item1.xml><?xml version="1.0" encoding="utf-8"?>
-<?mso-contentType ?>
-<FormTemplates xmlns="http://schemas.microsoft.com/sharepoint/v3/contenttype/forms">
-  <Display>DocumentLibraryForm</Display>
-  <Edit>DocumentLibraryForm</Edit>
-  <New>DocumentLibraryForm</New>
-</FormTemplates>
-</file>
-
-<file path=customXml/item2.xml><?xml version="1.0" encoding="utf-8"?>
 <ct:contentTypeSchema xmlns:ct="http://schemas.microsoft.com/office/2006/metadata/contentType" xmlns:ma="http://schemas.microsoft.com/office/2006/metadata/properties/metaAttributes" ct:_="" ma:_="" ma:contentTypeName="Documento" ma:contentTypeID="0x01010024E6162BA35B74489B9F186ECAACE699" ma:contentTypeVersion="11" ma:contentTypeDescription="Crear nuevo documento." ma:contentTypeScope="" ma:versionID="2b60e2082677cbe1a33b742632931658">
   <xsd:schema xmlns:xsd="http://www.w3.org/2001/XMLSchema" xmlns:xs="http://www.w3.org/2001/XMLSchema" xmlns:p="http://schemas.microsoft.com/office/2006/metadata/properties" xmlns:ns2="13466909-b790-4f8d-8aa0-9fb337e19839" xmlns:ns3="cba81919-ea1c-4900-9815-f993f283e67a" targetNamespace="http://schemas.microsoft.com/office/2006/metadata/properties" ma:root="true" ma:fieldsID="3420d4c0ed1cf7852bc3b5531b7e271b" ns2:_="" ns3:_="">
     <xsd:import namespace="13466909-b790-4f8d-8aa0-9fb337e19839"/>
@@ -3838,15 +3756,16 @@
 </ct:contentTypeSchema>
 </file>
 
-<file path=customXml/itemProps1.xml><?xml version="1.0" encoding="utf-8"?>
-<ds:datastoreItem xmlns:ds="http://schemas.openxmlformats.org/officeDocument/2006/customXml" ds:itemID="{2203B608-0D79-4AB4-9356-4C1BEB8AFC94}">
-  <ds:schemaRefs>
-    <ds:schemaRef ds:uri="http://schemas.microsoft.com/sharepoint/v3/contenttype/forms"/>
-  </ds:schemaRefs>
-</ds:datastoreItem>
+<file path=customXml/item2.xml><?xml version="1.0" encoding="utf-8"?>
+<?mso-contentType ?>
+<FormTemplates xmlns="http://schemas.microsoft.com/sharepoint/v3/contenttype/forms">
+  <Display>DocumentLibraryForm</Display>
+  <Edit>DocumentLibraryForm</Edit>
+  <New>DocumentLibraryForm</New>
+</FormTemplates>
 </file>
 
-<file path=customXml/itemProps2.xml><?xml version="1.0" encoding="utf-8"?>
+<file path=customXml/itemProps1.xml><?xml version="1.0" encoding="utf-8"?>
 <ds:datastoreItem xmlns:ds="http://schemas.openxmlformats.org/officeDocument/2006/customXml" ds:itemID="{490FF41E-1AAB-44EA-95D9-389D036066C9}">
   <ds:schemaRefs>
     <ds:schemaRef ds:uri="http://schemas.microsoft.com/office/2006/metadata/contentType"/>
@@ -3863,4 +3782,12 @@
     <ds:schemaRef ds:uri="http://schemas.microsoft.com/internal/obd"/>
   </ds:schemaRefs>
 </ds:datastoreItem>
+</file>
+
+<file path=customXml/itemProps2.xml><?xml version="1.0" encoding="utf-8"?>
+<ds:datastoreItem xmlns:ds="http://schemas.openxmlformats.org/officeDocument/2006/customXml" ds:itemID="{2203B608-0D79-4AB4-9356-4C1BEB8AFC94}">
+  <ds:schemaRefs>
+    <ds:schemaRef ds:uri="http://schemas.microsoft.com/sharepoint/v3/contenttype/forms"/>
+  </ds:schemaRefs>
+</ds:datastoreItem>
 </file>
</xml_diff>